<commit_message>
edit to code guide for data extraction, addition of to do, and functions file for applied paper
</commit_message>
<xml_diff>
--- a/generic-data-extraction/Code guide and dictionary (readme).docx
+++ b/generic-data-extraction/Code guide and dictionary (readme).docx
@@ -76,15 +76,6 @@
       <w:r>
         <w:t xml:space="preserve"> Brian McMillan (BM), Matthew Sperrin (MS)</w:t>
       </w:r>
-    </w:p>
-    <w:p>
-      <w:pPr>
-        <w:rPr>
-          <w:b/>
-          <w:bCs/>
-          <w:u w:val="single"/>
-        </w:rPr>
-      </w:pPr>
     </w:p>
     <w:p>
       <w:pPr>
@@ -1337,16 +1328,11 @@
         <w:t>CPRD AURUM data was extracted for the CHARIOT project</w:t>
       </w:r>
       <w:r>
-        <w:t xml:space="preserve"> and turned into an analysis </w:t>
-      </w:r>
-      <w:proofErr w:type="gramStart"/>
-      <w:r>
-        <w:t>ready dataset</w:t>
+        <w:t xml:space="preserve"> and turned into an analysis ready dataset</w:t>
       </w:r>
       <w:r>
         <w:t>s</w:t>
       </w:r>
-      <w:proofErr w:type="gramEnd"/>
       <w:r>
         <w:t>. It</w:t>
       </w:r>
@@ -1438,29 +1424,13 @@
         <w:fldChar w:fldCharType="end"/>
       </w:r>
       <w:r>
-        <w:t xml:space="preserve"> ‘to simplify the extraction and processing of CPRD </w:t>
-      </w:r>
-      <w:proofErr w:type="spellStart"/>
-      <w:r>
-        <w:t>Aurum</w:t>
-      </w:r>
-      <w:proofErr w:type="spellEnd"/>
-      <w:r>
-        <w:t xml:space="preserve"> data, and creating analysis-ready datasets’. If you are reading this data extraction document to better understand how to </w:t>
+        <w:t xml:space="preserve"> ‘to simplify the extraction and processing of CPRD Aurum data, and creating analysis-ready datasets’. If you are reading this data extraction document to better understand how to </w:t>
       </w:r>
       <w:r>
         <w:t xml:space="preserve">extract and </w:t>
       </w:r>
       <w:r>
-        <w:t xml:space="preserve">work with CPRD </w:t>
-      </w:r>
-      <w:proofErr w:type="spellStart"/>
-      <w:r>
-        <w:t>Aurum</w:t>
-      </w:r>
-      <w:proofErr w:type="spellEnd"/>
-      <w:r>
-        <w:t xml:space="preserve"> data,</w:t>
+        <w:t>work with CPRD Aurum data,</w:t>
       </w:r>
       <w:r>
         <w:t xml:space="preserve"> </w:t>
@@ -1469,16 +1439,11 @@
         <w:t>you are better off looking at the package documentation. Specifically,</w:t>
       </w:r>
       <w:r>
-        <w:t xml:space="preserve"> the </w:t>
-      </w:r>
-      <w:proofErr w:type="spellStart"/>
-      <w:r>
-        <w:t>r</w:t>
+        <w:t xml:space="preserve"> the r</w:t>
       </w:r>
       <w:r>
         <w:t>CPRD</w:t>
       </w:r>
-      <w:proofErr w:type="spellEnd"/>
       <w:r>
         <w:t xml:space="preserve"> package vignette:</w:t>
       </w:r>
@@ -1529,23 +1494,7 @@
         <w:t xml:space="preserve"> supports a number of analyses (e.g. </w:t>
       </w:r>
       <w:r>
-        <w:t xml:space="preserve">REF applied </w:t>
-      </w:r>
-      <w:proofErr w:type="spellStart"/>
-      <w:r>
-        <w:t>pui</w:t>
-      </w:r>
-      <w:proofErr w:type="spellEnd"/>
-      <w:r>
-        <w:t xml:space="preserve"> on </w:t>
-      </w:r>
-      <w:proofErr w:type="spellStart"/>
-      <w:r>
-        <w:t>Arxiv</w:t>
-      </w:r>
-      <w:proofErr w:type="spellEnd"/>
-      <w:r>
-        <w:t xml:space="preserve"> XXXX</w:t>
+        <w:t>REF applied pui on Arxiv XXXX</w:t>
       </w:r>
       <w:r>
         <w:fldChar w:fldCharType="begin" w:fldLock="1"/>
@@ -1609,28 +1558,10 @@
     </w:p>
     <w:p>
       <w:r>
-        <w:t xml:space="preserve">All programs and data will be contained within the same root directory. This means everything done within this document should be reproducible on other </w:t>
-      </w:r>
-      <w:proofErr w:type="spellStart"/>
-      <w:proofErr w:type="gramStart"/>
-      <w:r>
-        <w:t>peoples</w:t>
-      </w:r>
-      <w:proofErr w:type="spellEnd"/>
-      <w:proofErr w:type="gramEnd"/>
-      <w:r>
-        <w:t xml:space="preserve"> systems</w:t>
-      </w:r>
-      <w:r>
-        <w:t xml:space="preserve"> (with one exception, unzipping of the raw </w:t>
-      </w:r>
-      <w:proofErr w:type="spellStart"/>
-      <w:r>
-        <w:t>flatfiles</w:t>
-      </w:r>
-      <w:proofErr w:type="spellEnd"/>
-      <w:r>
-        <w:t>)</w:t>
+        <w:t>All programs and data will be contained within the same root directory. This means everything done within this document should be reproducible on other peoples systems</w:t>
+      </w:r>
+      <w:r>
+        <w:t xml:space="preserve"> (with one exception, unzipping of the raw flatfiles)</w:t>
       </w:r>
       <w:r>
         <w:t>.</w:t>
@@ -2932,34 +2863,10 @@
         <w:t>original</w:t>
       </w:r>
       <w:r>
-        <w:t xml:space="preserve"> flat files themselves are stored in a separate directory to which nobody has write access, meaning we always have a </w:t>
-      </w:r>
-      <w:proofErr w:type="spellStart"/>
-      <w:r>
-        <w:t>back up</w:t>
-      </w:r>
-      <w:proofErr w:type="spellEnd"/>
-      <w:r>
-        <w:t>.</w:t>
-      </w:r>
-      <w:r>
-        <w:t xml:space="preserve"> We </w:t>
-      </w:r>
-      <w:proofErr w:type="gramStart"/>
-      <w:r>
-        <w:t>make the assumption</w:t>
-      </w:r>
-      <w:proofErr w:type="gramEnd"/>
-      <w:r>
-        <w:t xml:space="preserve"> anyone else wanting to use these programs and follow this process has unzipped the </w:t>
-      </w:r>
-      <w:proofErr w:type="spellStart"/>
-      <w:r>
-        <w:t>flatfiles</w:t>
-      </w:r>
-      <w:proofErr w:type="spellEnd"/>
-      <w:r>
-        <w:t xml:space="preserve"> into </w:t>
+        <w:t xml:space="preserve"> flat files themselves are stored in a separate directory to which nobody has write access, meaning we always have a back up.</w:t>
+      </w:r>
+      <w:r>
+        <w:t xml:space="preserve"> We make the assumption anyone else wanting to use these programs and follow this process has unzipped the flatfiles into </w:t>
       </w:r>
       <w:r>
         <w:t>the unzip</w:t>
@@ -2969,7 +2876,6 @@
       </w:r>
     </w:p>
     <w:p>
-      <w:proofErr w:type="spellStart"/>
       <w:r>
         <w:rPr>
           <w:b/>
@@ -2984,7 +2890,6 @@
         </w:rPr>
         <w:t>ql</w:t>
       </w:r>
-      <w:proofErr w:type="spellEnd"/>
       <w:r>
         <w:rPr>
           <w:b/>
@@ -2996,23 +2901,7 @@
         <w:t>contain</w:t>
       </w:r>
       <w:r>
-        <w:t xml:space="preserve">s </w:t>
-      </w:r>
-      <w:proofErr w:type="spellStart"/>
-      <w:r>
-        <w:t>sqlite</w:t>
-      </w:r>
-      <w:proofErr w:type="spellEnd"/>
-      <w:r>
-        <w:t xml:space="preserve"> databases created using package </w:t>
-      </w:r>
-      <w:proofErr w:type="spellStart"/>
-      <w:r>
-        <w:t>RSQLite</w:t>
-      </w:r>
-      <w:proofErr w:type="spellEnd"/>
-      <w:r>
-        <w:t>. These are intermediatory datasets, from which we will define our variables and cohorts of interest.</w:t>
+        <w:t>s sqlite databases created using package RSQLite. These are intermediatory datasets, from which we will define our variables and cohorts of interest.</w:t>
       </w:r>
     </w:p>
     <w:p>
@@ -3041,15 +2930,7 @@
         <w:t xml:space="preserve">contains all extracted data, that is cohorts and variables. </w:t>
       </w:r>
       <w:r>
-        <w:t xml:space="preserve">Users will likely have to write their own code to apply the relevant inclusion and exclusion criteria. Once a cohort has been defined, it should be stored in this folder </w:t>
-      </w:r>
-      <w:proofErr w:type="gramStart"/>
-      <w:r>
-        <w:t>in order to</w:t>
-      </w:r>
-      <w:proofErr w:type="gramEnd"/>
-      <w:r>
-        <w:t xml:space="preserve"> then extract chosen variables for individuals in this cohort.</w:t>
+        <w:t>Users will likely have to write their own code to apply the relevant inclusion and exclusion criteria. Once a cohort has been defined, it should be stored in this folder in order to then extract chosen variables for individuals in this cohort.</w:t>
       </w:r>
     </w:p>
     <w:p>
@@ -3098,15 +2979,7 @@
         <w:t>across the data extraction process</w:t>
       </w:r>
       <w:r>
-        <w:t xml:space="preserve">. This includes functions to read the raw .txt files, create </w:t>
-      </w:r>
-      <w:proofErr w:type="spellStart"/>
-      <w:r>
-        <w:t>sqlite</w:t>
-      </w:r>
-      <w:proofErr w:type="spellEnd"/>
-      <w:r>
-        <w:t xml:space="preserve"> databases, and extract variables of interest.</w:t>
+        <w:t>. This includes functions to read the raw .txt files, create sqlite databases, and extract variables of interest.</w:t>
       </w:r>
     </w:p>
     <w:p>
@@ -3143,13 +3016,8 @@
     </w:p>
     <w:p>
       <w:r>
-        <w:t xml:space="preserve">Note, this code has been used to develop an R package for CPRD data extraction, </w:t>
-      </w:r>
-      <w:proofErr w:type="spellStart"/>
-      <w:r>
-        <w:t>rcprd</w:t>
-      </w:r>
-      <w:proofErr w:type="spellEnd"/>
+        <w:t>Note, this code has been used to develop an R package for CPRD data extraction, rcprd</w:t>
+      </w:r>
       <w:r>
         <w:t xml:space="preserve">: </w:t>
       </w:r>
@@ -3286,15 +3154,7 @@
         <w:t>create codelists</w:t>
       </w:r>
       <w:r>
-        <w:t xml:space="preserve"> in the appropriate format for extracting CPRD </w:t>
-      </w:r>
-      <w:proofErr w:type="spellStart"/>
-      <w:r>
-        <w:t>Aurum</w:t>
-      </w:r>
-      <w:proofErr w:type="spellEnd"/>
-      <w:r>
-        <w:t xml:space="preserve"> data.</w:t>
+        <w:t xml:space="preserve"> in the appropriate format for extracting CPRD Aurum data.</w:t>
       </w:r>
       <w:r>
         <w:rPr>
@@ -3330,23 +3190,7 @@
         <w:t xml:space="preserve"> should be run in order. They create a </w:t>
       </w:r>
       <w:r>
-        <w:t xml:space="preserve">cohort based on the inclusion/exclusion criteria of the CHARIOT </w:t>
-      </w:r>
-      <w:proofErr w:type="gramStart"/>
-      <w:r>
-        <w:t>study, and</w:t>
-      </w:r>
-      <w:proofErr w:type="gramEnd"/>
-      <w:r>
-        <w:t xml:space="preserve"> create an SQLite database with the CPRD </w:t>
-      </w:r>
-      <w:proofErr w:type="spellStart"/>
-      <w:r>
-        <w:t>Aurum</w:t>
-      </w:r>
-      <w:proofErr w:type="spellEnd"/>
-      <w:r>
-        <w:t xml:space="preserve"> medical and prescription data for these individuals. The programs in </w:t>
+        <w:t xml:space="preserve">cohort based on the inclusion/exclusion criteria of the CHARIOT study, and create an SQLite database with the CPRD Aurum medical and prescription data for these individuals. The programs in </w:t>
       </w:r>
       <w:r>
         <w:t>‘</w:t>
@@ -3617,13 +3461,8 @@
               <w:t>P</w:t>
             </w:r>
             <w:r>
-              <w:t>2_apply_exclusion_criteria_</w:t>
-            </w:r>
-            <w:proofErr w:type="gramStart"/>
-            <w:r>
-              <w:t>1.R</w:t>
-            </w:r>
-            <w:proofErr w:type="gramEnd"/>
+              <w:t>2_apply_exclusion_criteria_1.R</w:t>
+            </w:r>
           </w:p>
         </w:tc>
         <w:tc>
@@ -3671,13 +3510,8 @@
               <w:t>P</w:t>
             </w:r>
             <w:r>
-              <w:t>3_create_sqlite_</w:t>
-            </w:r>
-            <w:proofErr w:type="gramStart"/>
-            <w:r>
-              <w:t>db.R</w:t>
-            </w:r>
-            <w:proofErr w:type="gramEnd"/>
+              <w:t>3_create_sqlite_db.R</w:t>
+            </w:r>
           </w:p>
         </w:tc>
         <w:tc>
@@ -3686,15 +3520,7 @@
           </w:tcPr>
           <w:p>
             <w:r>
-              <w:t xml:space="preserve">Create SQLite database containing data from observation and </w:t>
-            </w:r>
-            <w:proofErr w:type="spellStart"/>
-            <w:r>
-              <w:t>drugissue</w:t>
-            </w:r>
-            <w:proofErr w:type="spellEnd"/>
-            <w:r>
-              <w:t xml:space="preserve"> files, for individual that met the inclusion/exclusion criteria from </w:t>
+              <w:t xml:space="preserve">Create SQLite database containing data from observation and drugissue files, for individual that met the inclusion/exclusion criteria from </w:t>
             </w:r>
             <w:r>
               <w:t>previous step.</w:t>
@@ -3746,13 +3572,8 @@
           </w:tcPr>
           <w:p>
             <w:r>
-              <w:t>P5_add_hes_sqlite_</w:t>
-            </w:r>
-            <w:proofErr w:type="gramStart"/>
-            <w:r>
-              <w:t>db.R</w:t>
-            </w:r>
-            <w:proofErr w:type="gramEnd"/>
+              <w:t>P5_add_hes_sqlite_db.R</w:t>
+            </w:r>
           </w:p>
         </w:tc>
         <w:tc>
@@ -3773,13 +3594,8 @@
           </w:tcPr>
           <w:p>
             <w:r>
-              <w:t>P6_finalise_</w:t>
-            </w:r>
-            <w:proofErr w:type="gramStart"/>
-            <w:r>
-              <w:t>cohort.R</w:t>
-            </w:r>
-            <w:proofErr w:type="gramEnd"/>
+              <w:t>P6_finalise_cohort.R</w:t>
+            </w:r>
           </w:p>
         </w:tc>
         <w:tc>
@@ -3800,15 +3616,7 @@
               <w:t>” for events identified through the linked data. Update end of follow up based on end of follow up in HES.</w:t>
             </w:r>
             <w:r>
-              <w:t xml:space="preserve"> Combine death date from CPRD and </w:t>
-            </w:r>
-            <w:proofErr w:type="gramStart"/>
-            <w:r>
-              <w:t>ONS, and</w:t>
-            </w:r>
-            <w:proofErr w:type="gramEnd"/>
-            <w:r>
-              <w:t xml:space="preserve"> take the minimum.</w:t>
+              <w:t xml:space="preserve"> Combine death date from CPRD and ONS, and take the minimum.</w:t>
             </w:r>
           </w:p>
         </w:tc>
@@ -3844,13 +3652,8 @@
           </w:tcPr>
           <w:p>
             <w:r>
-              <w:t>P1_extract_</w:t>
-            </w:r>
-            <w:proofErr w:type="gramStart"/>
-            <w:r>
-              <w:t>variables.R</w:t>
-            </w:r>
-            <w:proofErr w:type="gramEnd"/>
+              <w:t>P1_extract_variables.R</w:t>
+            </w:r>
           </w:p>
         </w:tc>
         <w:tc>
@@ -3876,7 +3679,6 @@
             <w:r>
               <w:t xml:space="preserve"> This program is run repeatedly with different inputs specified through </w:t>
             </w:r>
-            <w:proofErr w:type="spellStart"/>
             <w:r>
               <w:rPr>
                 <w:b/>
@@ -3886,7 +3688,6 @@
               </w:rPr>
               <w:t>commandArgs</w:t>
             </w:r>
-            <w:proofErr w:type="spellEnd"/>
             <w:r>
               <w:rPr>
                 <w:i/>
@@ -3894,13 +3695,8 @@
               </w:rPr>
               <w:t xml:space="preserve">, </w:t>
             </w:r>
-            <w:proofErr w:type="gramStart"/>
-            <w:r>
-              <w:t>in order to</w:t>
-            </w:r>
-            <w:proofErr w:type="gramEnd"/>
-            <w:r>
-              <w:t xml:space="preserve"> extract different variables. The functions called upon which extract the different variable types, are contained in the </w:t>
+            <w:r>
+              <w:t xml:space="preserve">in order to extract different variables. The functions called upon which extract the different variable types, are contained in the </w:t>
             </w:r>
             <w:r>
               <w:rPr>
@@ -3922,13 +3718,8 @@
           </w:tcPr>
           <w:p>
             <w:r>
-              <w:t>P2_merge_cohort_</w:t>
-            </w:r>
-            <w:proofErr w:type="gramStart"/>
-            <w:r>
-              <w:t>baseline.R</w:t>
-            </w:r>
-            <w:proofErr w:type="gramEnd"/>
+              <w:t>P2_merge_cohort_baseline.R</w:t>
+            </w:r>
           </w:p>
         </w:tc>
         <w:tc>
@@ -3955,13 +3746,8 @@
           </w:tcPr>
           <w:p>
             <w:r>
-              <w:t>P3_incidence_rates_by_</w:t>
-            </w:r>
-            <w:proofErr w:type="gramStart"/>
-            <w:r>
-              <w:t>year.R</w:t>
-            </w:r>
-            <w:proofErr w:type="gramEnd"/>
+              <w:t>P3_incidence_rates_by_year.R</w:t>
+            </w:r>
           </w:p>
         </w:tc>
         <w:tc>
@@ -3982,13 +3768,8 @@
           </w:tcPr>
           <w:p>
             <w:r>
-              <w:t>P3_table1_cohort_</w:t>
-            </w:r>
-            <w:proofErr w:type="gramStart"/>
-            <w:r>
-              <w:t>baseline.Rmd</w:t>
-            </w:r>
-            <w:proofErr w:type="gramEnd"/>
+              <w:t>P3_table1_cohort_baseline.Rmd</w:t>
+            </w:r>
           </w:p>
         </w:tc>
         <w:tc>
@@ -4019,13 +3800,8 @@
               <w:t>.1</w:t>
             </w:r>
             <w:r>
-              <w:t>_impute_cohort_cohort_</w:t>
-            </w:r>
-            <w:proofErr w:type="gramStart"/>
-            <w:r>
-              <w:t>baseline.R</w:t>
-            </w:r>
-            <w:proofErr w:type="gramEnd"/>
+              <w:t>_impute_cohort_cohort_baseline.R</w:t>
+            </w:r>
           </w:p>
         </w:tc>
         <w:tc>
@@ -4046,19 +3822,8 @@
           </w:tcPr>
           <w:p>
             <w:r>
-              <w:t>P5</w:t>
-            </w:r>
-            <w:r>
-              <w:t>.1</w:t>
-            </w:r>
-            <w:r>
-              <w:t>_create_imp_</w:t>
-            </w:r>
-            <w:proofErr w:type="gramStart"/>
-            <w:r>
-              <w:t>comb.R</w:t>
-            </w:r>
-            <w:proofErr w:type="gramEnd"/>
+              <w:t>P5.1_create_imp_comb.R</w:t>
+            </w:r>
           </w:p>
         </w:tc>
         <w:tc>
@@ -4079,19 +3844,8 @@
           </w:tcPr>
           <w:p>
             <w:r>
-              <w:t>P</w:t>
-            </w:r>
-            <w:r>
-              <w:t>6.1</w:t>
-            </w:r>
-            <w:r>
-              <w:t>_assess_</w:t>
-            </w:r>
-            <w:proofErr w:type="gramStart"/>
-            <w:r>
-              <w:t>imputation.R</w:t>
-            </w:r>
-            <w:proofErr w:type="gramEnd"/>
+              <w:t>P6.1_assess_imputation.R</w:t>
+            </w:r>
           </w:p>
         </w:tc>
         <w:tc>
@@ -4136,13 +3890,8 @@
           </w:tcPr>
           <w:p>
             <w:r>
-              <w:t>P1_extract_</w:t>
-            </w:r>
-            <w:proofErr w:type="gramStart"/>
-            <w:r>
-              <w:t>variables.R</w:t>
-            </w:r>
-            <w:proofErr w:type="gramEnd"/>
+              <w:t>P1_extract_variables.R</w:t>
+            </w:r>
           </w:p>
         </w:tc>
         <w:tc>
@@ -4173,13 +3922,8 @@
           </w:tcPr>
           <w:p>
             <w:r>
-              <w:t>P2_merge_cohort_baseline_</w:t>
-            </w:r>
-            <w:proofErr w:type="gramStart"/>
-            <w:r>
-              <w:t>followup.R</w:t>
-            </w:r>
-            <w:proofErr w:type="gramEnd"/>
+              <w:t>P2_merge_cohort_baseline_followup.R</w:t>
+            </w:r>
           </w:p>
         </w:tc>
         <w:tc>
@@ -4226,23 +3970,7 @@
                 <w:b/>
                 <w:bCs/>
               </w:rPr>
-              <w:t xml:space="preserve">Note, these functions have been superseded by the functions in the </w:t>
-            </w:r>
-            <w:proofErr w:type="spellStart"/>
-            <w:r>
-              <w:rPr>
-                <w:b/>
-                <w:bCs/>
-              </w:rPr>
-              <w:t>rCPRD</w:t>
-            </w:r>
-            <w:proofErr w:type="spellEnd"/>
-            <w:r>
-              <w:rPr>
-                <w:b/>
-                <w:bCs/>
-              </w:rPr>
-              <w:t xml:space="preserve"> package: </w:t>
+              <w:t xml:space="preserve">Note, these functions have been superseded by the functions in the rCPRD package: </w:t>
             </w:r>
             <w:hyperlink r:id="rId15" w:history="1">
               <w:r>
@@ -4270,16 +3998,9 @@
             <w:tcW w:w="3256" w:type="dxa"/>
           </w:tcPr>
           <w:p>
-            <w:proofErr w:type="spellStart"/>
-            <w:r>
-              <w:t>Create_directory_</w:t>
-            </w:r>
-            <w:proofErr w:type="gramStart"/>
-            <w:r>
-              <w:t>systems.R</w:t>
-            </w:r>
-            <w:proofErr w:type="spellEnd"/>
-            <w:proofErr w:type="gramEnd"/>
+            <w:r>
+              <w:t>Create_directory_systems.R</w:t>
+            </w:r>
           </w:p>
         </w:tc>
         <w:tc>
@@ -4288,15 +4009,7 @@
           </w:tcPr>
           <w:p>
             <w:r>
-              <w:t xml:space="preserve">Create appropriate directory structure with the working directory, </w:t>
-            </w:r>
-            <w:proofErr w:type="gramStart"/>
-            <w:r>
-              <w:t>in order to</w:t>
-            </w:r>
-            <w:proofErr w:type="gramEnd"/>
-            <w:r>
-              <w:t xml:space="preserve"> run other functions.</w:t>
+              <w:t>Create appropriate directory structure with the working directory, in order to run other functions.</w:t>
             </w:r>
           </w:p>
         </w:tc>
@@ -4307,16 +4020,9 @@
             <w:tcW w:w="3256" w:type="dxa"/>
           </w:tcPr>
           <w:p>
-            <w:proofErr w:type="spellStart"/>
-            <w:r>
-              <w:t>extract_</w:t>
-            </w:r>
-            <w:proofErr w:type="gramStart"/>
-            <w:r>
-              <w:t>ho.R</w:t>
-            </w:r>
-            <w:proofErr w:type="spellEnd"/>
-            <w:proofErr w:type="gramEnd"/>
+            <w:r>
+              <w:t>extract_ho.R</w:t>
+            </w:r>
           </w:p>
         </w:tc>
         <w:tc>
@@ -4336,16 +4042,9 @@
             <w:tcW w:w="3256" w:type="dxa"/>
           </w:tcPr>
           <w:p>
-            <w:proofErr w:type="spellStart"/>
-            <w:r>
-              <w:t>extract_time_</w:t>
-            </w:r>
-            <w:proofErr w:type="gramStart"/>
-            <w:r>
-              <w:t>until.R</w:t>
-            </w:r>
-            <w:proofErr w:type="spellEnd"/>
-            <w:proofErr w:type="gramEnd"/>
+            <w:r>
+              <w:t>extract_time_until.R</w:t>
+            </w:r>
           </w:p>
         </w:tc>
         <w:tc>
@@ -4365,16 +4064,9 @@
             <w:tcW w:w="3256" w:type="dxa"/>
           </w:tcPr>
           <w:p>
-            <w:proofErr w:type="spellStart"/>
-            <w:r>
-              <w:t>extract_time_until_</w:t>
-            </w:r>
-            <w:proofErr w:type="gramStart"/>
-            <w:r>
-              <w:t>cvd.R</w:t>
-            </w:r>
-            <w:proofErr w:type="spellEnd"/>
-            <w:proofErr w:type="gramEnd"/>
+            <w:r>
+              <w:t>extract_time_until_cvd.R</w:t>
+            </w:r>
           </w:p>
         </w:tc>
         <w:tc>
@@ -4394,16 +4086,9 @@
             <w:tcW w:w="3256" w:type="dxa"/>
           </w:tcPr>
           <w:p>
-            <w:proofErr w:type="spellStart"/>
-            <w:r>
-              <w:t>extract_</w:t>
-            </w:r>
-            <w:proofErr w:type="gramStart"/>
-            <w:r>
-              <w:t>age.R</w:t>
-            </w:r>
-            <w:proofErr w:type="spellEnd"/>
-            <w:proofErr w:type="gramEnd"/>
+            <w:r>
+              <w:t>extract_age.R</w:t>
+            </w:r>
           </w:p>
         </w:tc>
         <w:tc>
@@ -4423,16 +4108,9 @@
             <w:tcW w:w="3256" w:type="dxa"/>
           </w:tcPr>
           <w:p>
-            <w:proofErr w:type="spellStart"/>
-            <w:r>
-              <w:t>extract_</w:t>
-            </w:r>
-            <w:proofErr w:type="gramStart"/>
-            <w:r>
-              <w:t>ethnicity.R</w:t>
-            </w:r>
-            <w:proofErr w:type="spellEnd"/>
-            <w:proofErr w:type="gramEnd"/>
+            <w:r>
+              <w:t>extract_ethnicity.R</w:t>
+            </w:r>
           </w:p>
         </w:tc>
         <w:tc>
@@ -4452,16 +4130,9 @@
             <w:tcW w:w="3256" w:type="dxa"/>
           </w:tcPr>
           <w:p>
-            <w:proofErr w:type="spellStart"/>
-            <w:r>
-              <w:t>extract_</w:t>
-            </w:r>
-            <w:proofErr w:type="gramStart"/>
-            <w:r>
-              <w:t>bmi.R</w:t>
-            </w:r>
-            <w:proofErr w:type="spellEnd"/>
-            <w:proofErr w:type="gramEnd"/>
+            <w:r>
+              <w:t>extract_bmi.R</w:t>
+            </w:r>
           </w:p>
         </w:tc>
         <w:tc>
@@ -4481,16 +4152,9 @@
             <w:tcW w:w="3256" w:type="dxa"/>
           </w:tcPr>
           <w:p>
-            <w:proofErr w:type="spellStart"/>
-            <w:r>
-              <w:t>extract_cholhdl_</w:t>
-            </w:r>
-            <w:proofErr w:type="gramStart"/>
-            <w:r>
-              <w:t>ratio.R</w:t>
-            </w:r>
-            <w:proofErr w:type="spellEnd"/>
-            <w:proofErr w:type="gramEnd"/>
+            <w:r>
+              <w:t>extract_cholhdl_ratio.R</w:t>
+            </w:r>
           </w:p>
         </w:tc>
         <w:tc>
@@ -4510,16 +4174,9 @@
             <w:tcW w:w="3256" w:type="dxa"/>
           </w:tcPr>
           <w:p>
-            <w:proofErr w:type="spellStart"/>
-            <w:r>
-              <w:t>extract_</w:t>
-            </w:r>
-            <w:proofErr w:type="gramStart"/>
-            <w:r>
-              <w:t>sbp.R</w:t>
-            </w:r>
-            <w:proofErr w:type="spellEnd"/>
-            <w:proofErr w:type="gramEnd"/>
+            <w:r>
+              <w:t>extract_sbp.R</w:t>
+            </w:r>
           </w:p>
         </w:tc>
         <w:tc>
@@ -4539,16 +4196,9 @@
             <w:tcW w:w="3256" w:type="dxa"/>
           </w:tcPr>
           <w:p>
-            <w:proofErr w:type="spellStart"/>
-            <w:r>
-              <w:t>extract_sbp_</w:t>
-            </w:r>
-            <w:proofErr w:type="gramStart"/>
-            <w:r>
-              <w:t>var.R</w:t>
-            </w:r>
-            <w:proofErr w:type="spellEnd"/>
-            <w:proofErr w:type="gramEnd"/>
+            <w:r>
+              <w:t>extract_sbp_var.R</w:t>
+            </w:r>
           </w:p>
         </w:tc>
         <w:tc>
@@ -4568,16 +4218,9 @@
             <w:tcW w:w="3256" w:type="dxa"/>
           </w:tcPr>
           <w:p>
-            <w:proofErr w:type="spellStart"/>
-            <w:r>
-              <w:t>extract_</w:t>
-            </w:r>
-            <w:proofErr w:type="gramStart"/>
-            <w:r>
-              <w:t>smoking.R</w:t>
-            </w:r>
-            <w:proofErr w:type="spellEnd"/>
-            <w:proofErr w:type="gramEnd"/>
+            <w:r>
+              <w:t>extract_smoking.R</w:t>
+            </w:r>
           </w:p>
         </w:tc>
         <w:tc>
@@ -4597,16 +4240,9 @@
             <w:tcW w:w="3256" w:type="dxa"/>
           </w:tcPr>
           <w:p>
-            <w:proofErr w:type="spellStart"/>
-            <w:r>
-              <w:t>extract_</w:t>
-            </w:r>
-            <w:proofErr w:type="gramStart"/>
-            <w:r>
-              <w:t>diabetes.R</w:t>
-            </w:r>
-            <w:proofErr w:type="spellEnd"/>
-            <w:proofErr w:type="gramEnd"/>
+            <w:r>
+              <w:t>extract_diabetes.R</w:t>
+            </w:r>
           </w:p>
         </w:tc>
         <w:tc>
@@ -4626,21 +4262,9 @@
             <w:tcW w:w="3256" w:type="dxa"/>
           </w:tcPr>
           <w:p>
-            <w:proofErr w:type="spellStart"/>
-            <w:r>
-              <w:t>extract_postnatal</w:t>
-            </w:r>
-            <w:proofErr w:type="spellEnd"/>
-            <w:r>
-              <w:t xml:space="preserve"> </w:t>
-            </w:r>
-            <w:proofErr w:type="spellStart"/>
-            <w:proofErr w:type="gramStart"/>
-            <w:r>
-              <w:t>depression.R</w:t>
-            </w:r>
-            <w:proofErr w:type="spellEnd"/>
-            <w:proofErr w:type="gramEnd"/>
+            <w:r>
+              <w:t>extract_postnatal depression.R</w:t>
+            </w:r>
           </w:p>
         </w:tc>
         <w:tc>
@@ -4660,16 +4284,9 @@
             <w:tcW w:w="3256" w:type="dxa"/>
           </w:tcPr>
           <w:p>
-            <w:proofErr w:type="spellStart"/>
-            <w:r>
-              <w:t>extract_</w:t>
-            </w:r>
-            <w:proofErr w:type="gramStart"/>
-            <w:r>
-              <w:t>impotence.R</w:t>
-            </w:r>
-            <w:proofErr w:type="spellEnd"/>
-            <w:proofErr w:type="gramEnd"/>
+            <w:r>
+              <w:t>extract_impotence.R</w:t>
+            </w:r>
           </w:p>
         </w:tc>
         <w:tc>
@@ -4689,16 +4306,9 @@
             <w:tcW w:w="3256" w:type="dxa"/>
           </w:tcPr>
           <w:p>
-            <w:proofErr w:type="spellStart"/>
-            <w:r>
-              <w:t>extract_</w:t>
-            </w:r>
-            <w:proofErr w:type="gramStart"/>
-            <w:r>
-              <w:t>nonhdl.R</w:t>
-            </w:r>
-            <w:proofErr w:type="spellEnd"/>
-            <w:proofErr w:type="gramEnd"/>
+            <w:r>
+              <w:t>extract_nonhdl.R</w:t>
+            </w:r>
           </w:p>
         </w:tc>
         <w:tc>
@@ -4707,15 +4317,7 @@
           </w:tcPr>
           <w:p>
             <w:r>
-              <w:t xml:space="preserve">Extract </w:t>
-            </w:r>
-            <w:proofErr w:type="gramStart"/>
-            <w:r>
-              <w:t>Non-HDL</w:t>
-            </w:r>
-            <w:proofErr w:type="gramEnd"/>
-            <w:r>
-              <w:t xml:space="preserve"> cholesterol</w:t>
+              <w:t>Extract Non-HDL cholesterol</w:t>
             </w:r>
           </w:p>
         </w:tc>
@@ -4726,13 +4328,9 @@
             <w:tcW w:w="3256" w:type="dxa"/>
           </w:tcPr>
           <w:p>
-            <w:proofErr w:type="spellStart"/>
-            <w:proofErr w:type="gramStart"/>
             <w:r>
               <w:t>functions.R</w:t>
             </w:r>
-            <w:proofErr w:type="spellEnd"/>
-            <w:proofErr w:type="gramEnd"/>
           </w:p>
         </w:tc>
         <w:tc>
@@ -4741,15 +4339,7 @@
           </w:tcPr>
           <w:p>
             <w:r>
-              <w:t xml:space="preserve">Functions for reading the different type of </w:t>
-            </w:r>
-            <w:proofErr w:type="spellStart"/>
-            <w:r>
-              <w:t>Aurum</w:t>
-            </w:r>
-            <w:proofErr w:type="spellEnd"/>
-            <w:r>
-              <w:t xml:space="preserve"> .txt files into R with the appropriate formatting.</w:t>
+              <w:t>Functions for reading the different type of Aurum .txt files into R with the appropriate formatting.</w:t>
             </w:r>
           </w:p>
         </w:tc>
@@ -4760,16 +4350,9 @@
             <w:tcW w:w="3256" w:type="dxa"/>
           </w:tcPr>
           <w:p>
-            <w:proofErr w:type="spellStart"/>
-            <w:r>
-              <w:t>misc_internal_</w:t>
-            </w:r>
-            <w:proofErr w:type="gramStart"/>
-            <w:r>
-              <w:t>functions.R</w:t>
-            </w:r>
-            <w:proofErr w:type="spellEnd"/>
-            <w:proofErr w:type="gramEnd"/>
+            <w:r>
+              <w:t>misc_internal_functions.R</w:t>
+            </w:r>
           </w:p>
         </w:tc>
         <w:tc>
@@ -4820,16 +4403,11 @@
         <w:t xml:space="preserve">This section gives operational definitions for each of the variables. </w:t>
       </w:r>
       <w:r>
-        <w:t xml:space="preserve">For variables that involve test data, motivation for the conversion of units onto the same measurement scale (or lack of) is given in the vignette of the </w:t>
-      </w:r>
-      <w:proofErr w:type="spellStart"/>
-      <w:r>
-        <w:t>r</w:t>
+        <w:t>For variables that involve test data, motivation for the conversion of units onto the same measurement scale (or lack of) is given in the vignette of the r</w:t>
       </w:r>
       <w:r>
         <w:t>CPRD</w:t>
       </w:r>
-      <w:proofErr w:type="spellEnd"/>
       <w:r>
         <w:t xml:space="preserve"> package: </w:t>
       </w:r>
@@ -4880,15 +4458,7 @@
         <w:t xml:space="preserve"> </w:t>
       </w:r>
       <w:r>
-        <w:t xml:space="preserve">CVD was identified through the primary care, secondary care and death data. CVD events </w:t>
-      </w:r>
-      <w:proofErr w:type="gramStart"/>
-      <w:r>
-        <w:t>as a consequence of</w:t>
-      </w:r>
-      <w:proofErr w:type="gramEnd"/>
-      <w:r>
-        <w:t xml:space="preserve"> developing a different condition were not considered. </w:t>
+        <w:t xml:space="preserve">CVD was identified through the primary care, secondary care and death data. CVD events as a consequence of developing a different condition were not considered. </w:t>
       </w:r>
     </w:p>
     <w:p>
@@ -4898,15 +4468,7 @@
         </w:rPr>
       </w:pPr>
       <w:r>
-        <w:t xml:space="preserve">Intracerebral haemorrhage is part of the exclusion </w:t>
-      </w:r>
-      <w:proofErr w:type="gramStart"/>
-      <w:r>
-        <w:t>criteria, but</w:t>
-      </w:r>
-      <w:proofErr w:type="gramEnd"/>
-      <w:r>
-        <w:t xml:space="preserve"> is not included in the definition of CVD. This is because t</w:t>
+        <w:t>Intracerebral haemorrhage is part of the exclusion criteria, but is not included in the definition of CVD. This is because t</w:t>
       </w:r>
       <w:r>
         <w:rPr>
@@ -5118,15 +4680,7 @@
     </w:p>
     <w:p>
       <w:r>
-        <w:t xml:space="preserve">CPRD </w:t>
-      </w:r>
-      <w:proofErr w:type="spellStart"/>
-      <w:r>
-        <w:t>Aurum</w:t>
-      </w:r>
-      <w:proofErr w:type="spellEnd"/>
-      <w:r>
-        <w:t xml:space="preserve"> only contains year of birth. We there assume all individuals are born on 1</w:t>
+        <w:t>CPRD Aurum only contains year of birth. We there assume all individuals are born on 1</w:t>
       </w:r>
       <w:r>
         <w:rPr>
@@ -5171,15 +4725,7 @@
     </w:p>
     <w:p>
       <w:r>
-        <w:t xml:space="preserve">Ethnicity may be identified from either medical </w:t>
-      </w:r>
-      <w:proofErr w:type="gramStart"/>
-      <w:r>
-        <w:t>codes</w:t>
-      </w:r>
-      <w:proofErr w:type="gramEnd"/>
-      <w:r>
-        <w:t xml:space="preserve"> in the primary care data, or through the linked data. </w:t>
+        <w:t xml:space="preserve">Ethnicity may be identified from either medical codes in the primary care data, or through the linked data. </w:t>
       </w:r>
       <w:r>
         <w:t>For primary care data, we l</w:t>
@@ -5221,15 +4767,7 @@
         <w:t>In the secondary care data,</w:t>
       </w:r>
       <w:r>
-        <w:t xml:space="preserve"> ethnicity is included in the patient </w:t>
-      </w:r>
-      <w:proofErr w:type="gramStart"/>
-      <w:r>
-        <w:t>file, and</w:t>
-      </w:r>
-      <w:proofErr w:type="gramEnd"/>
-      <w:r>
-        <w:t xml:space="preserve"> therefore position relative to the index date is </w:t>
+        <w:t xml:space="preserve"> ethnicity is included in the patient file, and therefore position relative to the index date is </w:t>
       </w:r>
       <w:r>
         <w:t>unspecified. If ethnicity is recorded in both and is different, ethnicity is taken from the secondary care data.</w:t>
@@ -5526,21 +5064,7 @@
         <w:rPr>
           <w:lang w:eastAsia="en-GB"/>
         </w:rPr>
-        <w:t xml:space="preserve">This </w:t>
-      </w:r>
-      <w:proofErr w:type="gramStart"/>
-      <w:r>
-        <w:rPr>
-          <w:lang w:eastAsia="en-GB"/>
-        </w:rPr>
-        <w:t>is based on the assumption</w:t>
-      </w:r>
-      <w:proofErr w:type="gramEnd"/>
-      <w:r>
-        <w:rPr>
-          <w:lang w:eastAsia="en-GB"/>
-        </w:rPr>
-        <w:t xml:space="preserve"> that if an individual was suffering from both, their treatment would generally follow the treatment</w:t>
+        <w:t>This is based on the assumption that if an individual was suffering from both, their treatment would generally follow the treatment</w:t>
       </w:r>
       <w:r>
         <w:rPr>
@@ -5616,105 +5140,7 @@
           <w:color w:val="212529"/>
           <w:lang w:eastAsia="en-GB"/>
         </w:rPr>
-        <w:t xml:space="preserve"> five codelists. One for non-smoker (</w:t>
-      </w:r>
-      <w:proofErr w:type="spellStart"/>
-      <w:r>
-        <w:rPr>
-          <w:rFonts w:eastAsia="Times New Roman" w:cstheme="minorHAnsi"/>
-          <w:color w:val="212529"/>
-          <w:lang w:eastAsia="en-GB"/>
-        </w:rPr>
-        <w:t>codelist.non</w:t>
-      </w:r>
-      <w:proofErr w:type="spellEnd"/>
-      <w:r>
-        <w:rPr>
-          <w:rFonts w:eastAsia="Times New Roman" w:cstheme="minorHAnsi"/>
-          <w:color w:val="212529"/>
-          <w:lang w:eastAsia="en-GB"/>
-        </w:rPr>
-        <w:t>), one for ex-smoker (</w:t>
-      </w:r>
-      <w:proofErr w:type="spellStart"/>
-      <w:proofErr w:type="gramStart"/>
-      <w:r>
-        <w:rPr>
-          <w:rFonts w:eastAsia="Times New Roman" w:cstheme="minorHAnsi"/>
-          <w:color w:val="212529"/>
-          <w:lang w:eastAsia="en-GB"/>
-        </w:rPr>
-        <w:t>codelist.ex</w:t>
-      </w:r>
-      <w:proofErr w:type="spellEnd"/>
-      <w:proofErr w:type="gramEnd"/>
-      <w:r>
-        <w:rPr>
-          <w:rFonts w:eastAsia="Times New Roman" w:cstheme="minorHAnsi"/>
-          <w:color w:val="212529"/>
-          <w:lang w:eastAsia="en-GB"/>
-        </w:rPr>
-        <w:t>), one for light smoker (</w:t>
-      </w:r>
-      <w:proofErr w:type="spellStart"/>
-      <w:proofErr w:type="gramStart"/>
-      <w:r>
-        <w:rPr>
-          <w:rFonts w:eastAsia="Times New Roman" w:cstheme="minorHAnsi"/>
-          <w:color w:val="212529"/>
-          <w:lang w:eastAsia="en-GB"/>
-        </w:rPr>
-        <w:t>codelist.light</w:t>
-      </w:r>
-      <w:proofErr w:type="spellEnd"/>
-      <w:proofErr w:type="gramEnd"/>
-      <w:r>
-        <w:rPr>
-          <w:rFonts w:eastAsia="Times New Roman" w:cstheme="minorHAnsi"/>
-          <w:color w:val="212529"/>
-          <w:lang w:eastAsia="en-GB"/>
-        </w:rPr>
-        <w:t>), one for moderate smoker (</w:t>
-      </w:r>
-      <w:proofErr w:type="spellStart"/>
-      <w:proofErr w:type="gramStart"/>
-      <w:r>
-        <w:rPr>
-          <w:rFonts w:eastAsia="Times New Roman" w:cstheme="minorHAnsi"/>
-          <w:color w:val="212529"/>
-          <w:lang w:eastAsia="en-GB"/>
-        </w:rPr>
-        <w:t>codelist.moderate</w:t>
-      </w:r>
-      <w:proofErr w:type="spellEnd"/>
-      <w:proofErr w:type="gramEnd"/>
-      <w:r>
-        <w:rPr>
-          <w:rFonts w:eastAsia="Times New Roman" w:cstheme="minorHAnsi"/>
-          <w:color w:val="212529"/>
-          <w:lang w:eastAsia="en-GB"/>
-        </w:rPr>
-        <w:t>) and one for heavy smoker (</w:t>
-      </w:r>
-      <w:proofErr w:type="spellStart"/>
-      <w:proofErr w:type="gramStart"/>
-      <w:r>
-        <w:rPr>
-          <w:rFonts w:eastAsia="Times New Roman" w:cstheme="minorHAnsi"/>
-          <w:color w:val="212529"/>
-          <w:lang w:eastAsia="en-GB"/>
-        </w:rPr>
-        <w:t>codelist.heavy</w:t>
-      </w:r>
-      <w:proofErr w:type="spellEnd"/>
-      <w:proofErr w:type="gramEnd"/>
-      <w:r>
-        <w:rPr>
-          <w:rFonts w:eastAsia="Times New Roman" w:cstheme="minorHAnsi"/>
-          <w:color w:val="212529"/>
-          <w:lang w:eastAsia="en-GB"/>
-        </w:rPr>
-        <w:t>). For records identified using the light, moderate or heavy smoker code lists, the </w:t>
+        <w:t xml:space="preserve"> five codelists. One for non-smoker (codelist.non), one for ex-smoker (codelist.ex), one for light smoker (codelist.light), one for moderate smoker (codelist.moderate) and one for heavy smoker (codelist.heavy). For records identified using the light, moderate or heavy smoker code lists, the </w:t>
       </w:r>
       <w:r>
         <w:rPr>
@@ -5750,43 +5176,7 @@
           <w:color w:val="212529"/>
           <w:lang w:eastAsia="en-GB"/>
         </w:rPr>
-        <w:t xml:space="preserve"> variable for observations recorded as ex-smoker are often denoting the number of cigarettes per day the individual used to </w:t>
-      </w:r>
-      <w:proofErr w:type="gramStart"/>
-      <w:r>
-        <w:rPr>
-          <w:rFonts w:eastAsia="Times New Roman" w:cstheme="minorHAnsi"/>
-          <w:color w:val="212529"/>
-          <w:lang w:eastAsia="en-GB"/>
-        </w:rPr>
-        <w:t>smoke,</w:t>
-      </w:r>
-      <w:proofErr w:type="gramEnd"/>
-      <w:r>
-        <w:rPr>
-          <w:rFonts w:eastAsia="Times New Roman" w:cstheme="minorHAnsi"/>
-          <w:color w:val="212529"/>
-          <w:lang w:eastAsia="en-GB"/>
-        </w:rPr>
-        <w:t xml:space="preserve"> therefore this data is not used to alter the smoking status. If an </w:t>
-      </w:r>
-      <w:proofErr w:type="spellStart"/>
-      <w:r>
-        <w:rPr>
-          <w:rFonts w:eastAsia="Times New Roman" w:cstheme="minorHAnsi"/>
-          <w:color w:val="212529"/>
-          <w:lang w:eastAsia="en-GB"/>
-        </w:rPr>
-        <w:t>individuals</w:t>
-      </w:r>
-      <w:proofErr w:type="spellEnd"/>
-      <w:r>
-        <w:rPr>
-          <w:rFonts w:eastAsia="Times New Roman" w:cstheme="minorHAnsi"/>
-          <w:color w:val="212529"/>
-          <w:lang w:eastAsia="en-GB"/>
-        </w:rPr>
-        <w:t xml:space="preserve"> most recent record is a non-smoker, but an individual has previous records which indicate a history of smoking, the smoking status is altered from non-smoker to ex-smoker. The algorithm is as follows:</w:t>
+        <w:t> variable for observations recorded as ex-smoker are often denoting the number of cigarettes per day the individual used to smoke, therefore this data is not used to alter the smoking status. If an individuals most recent record is a non-smoker, but an individual has previous records which indicate a history of smoking, the smoking status is altered from non-smoker to ex-smoker. The algorithm is as follows:</w:t>
       </w:r>
     </w:p>
     <w:p>
@@ -5811,7 +5201,6 @@
         </w:rPr>
         <w:t>Extract the 100 most recent non, ex, light, moderate and heavy smoker observations according to the user inputted code lists. Observation dates identified using variable </w:t>
       </w:r>
-      <w:proofErr w:type="spellStart"/>
       <w:r>
         <w:rPr>
           <w:rFonts w:eastAsia="Times New Roman" w:cstheme="minorHAnsi"/>
@@ -5822,7 +5211,6 @@
         </w:rPr>
         <w:t>obsdate</w:t>
       </w:r>
-      <w:proofErr w:type="spellEnd"/>
       <w:r>
         <w:rPr>
           <w:rFonts w:eastAsia="Times New Roman" w:cstheme="minorHAnsi"/>
@@ -6080,17 +5468,8 @@
         </w:numPr>
       </w:pPr>
       <w:r>
-        <w:t xml:space="preserve">Extract the most recent BMI, height and weight measurements (within the specified </w:t>
-      </w:r>
-      <w:proofErr w:type="gramStart"/>
-      <w:r>
-        <w:t>time period</w:t>
-      </w:r>
-      <w:proofErr w:type="gramEnd"/>
-      <w:r>
-        <w:t>). Observation dates identified using variable </w:t>
-      </w:r>
-      <w:proofErr w:type="spellStart"/>
+        <w:t>Extract the most recent BMI, height and weight measurements (within the specified time period). Observation dates identified using variable </w:t>
+      </w:r>
       <w:r>
         <w:rPr>
           <w:i/>
@@ -6098,7 +5477,6 @@
         </w:rPr>
         <w:t>obsdate</w:t>
       </w:r>
-      <w:proofErr w:type="spellEnd"/>
       <w:r>
         <w:t>.</w:t>
       </w:r>
@@ -6138,7 +5516,6 @@
       <w:r>
         <w:t xml:space="preserve">Rescale height scores to metres. When </w:t>
       </w:r>
-      <w:proofErr w:type="spellStart"/>
       <w:r>
         <w:rPr>
           <w:i/>
@@ -6146,7 +5523,6 @@
         </w:rPr>
         <w:t>numunitid</w:t>
       </w:r>
-      <w:proofErr w:type="spellEnd"/>
       <w:r>
         <w:t xml:space="preserve"> is</w:t>
       </w:r>
@@ -6206,15 +5582,7 @@
         </w:numPr>
       </w:pPr>
       <w:r>
-        <w:t xml:space="preserve">Rescale weight scores to kg. When </w:t>
-      </w:r>
-      <w:proofErr w:type="spellStart"/>
-      <w:r>
-        <w:t>numunitid</w:t>
-      </w:r>
-      <w:proofErr w:type="spellEnd"/>
-      <w:r>
-        <w:t xml:space="preserve"> is </w:t>
+        <w:t xml:space="preserve">Rescale weight scores to kg. When numunitid is </w:t>
       </w:r>
       <m:oMath>
         <m:r>
@@ -6386,15 +5754,7 @@
         </w:numPr>
       </w:pPr>
       <w:r>
-        <w:t xml:space="preserve">Take the most recent BMI score within the specified </w:t>
-      </w:r>
-      <w:proofErr w:type="gramStart"/>
-      <w:r>
-        <w:t>time period</w:t>
-      </w:r>
-      <w:proofErr w:type="gramEnd"/>
-      <w:r>
-        <w:t>, whether it was a directly recorded BMI score, or calculated from height and weight. If both are recorded on the same date, the directly recorded BMI score takes preference.</w:t>
+        <w:t>Take the most recent BMI score within the specified time period, whether it was a directly recorded BMI score, or calculated from height and weight. If both are recorded on the same date, the directly recorded BMI score takes preference.</w:t>
       </w:r>
     </w:p>
     <w:p>
@@ -6440,41 +5800,13 @@
         <w:t xml:space="preserve">We refer to total cholesterol as “TC”. </w:t>
       </w:r>
       <w:r>
-        <w:t>Extraction of cholesterol/HDL ratio requires the user to specify three codelists. One for cholesterol/HDL ratio measurements (</w:t>
-      </w:r>
-      <w:proofErr w:type="spellStart"/>
-      <w:proofErr w:type="gramStart"/>
-      <w:r>
-        <w:t>codelist.ratio</w:t>
-      </w:r>
-      <w:proofErr w:type="spellEnd"/>
-      <w:proofErr w:type="gramEnd"/>
-      <w:r>
-        <w:t xml:space="preserve">), one for </w:t>
+        <w:t xml:space="preserve">Extraction of cholesterol/HDL ratio requires the user to specify three codelists. One for cholesterol/HDL ratio measurements (codelist.ratio), one for </w:t>
       </w:r>
       <w:r>
         <w:t>TC</w:t>
       </w:r>
       <w:r>
-        <w:t xml:space="preserve"> measurements (</w:t>
-      </w:r>
-      <w:proofErr w:type="spellStart"/>
-      <w:proofErr w:type="gramStart"/>
-      <w:r>
-        <w:t>codelist.chol</w:t>
-      </w:r>
-      <w:proofErr w:type="spellEnd"/>
-      <w:proofErr w:type="gramEnd"/>
-      <w:r>
-        <w:t>) and one for HDL measurements (</w:t>
-      </w:r>
-      <w:proofErr w:type="spellStart"/>
-      <w:r>
-        <w:t>codelist.hdl</w:t>
-      </w:r>
-      <w:proofErr w:type="spellEnd"/>
-      <w:r>
-        <w:t>). All the cholesterol/HDL, total cholesterol HDL measurements for each patient in the cohort of interest are then extracted. The algorithm is as follows:</w:t>
+        <w:t xml:space="preserve"> measurements (codelist.chol) and one for HDL measurements (codelist.hdl). All the cholesterol/HDL, total cholesterol HDL measurements for each patient in the cohort of interest are then extracted. The algorithm is as follows:</w:t>
       </w:r>
     </w:p>
     <w:p>
@@ -6486,17 +5818,8 @@
         </w:numPr>
       </w:pPr>
       <w:r>
-        <w:t xml:space="preserve">Extract the most recent cholesterol/HDL, total cholesterol and HDL measurements (within the specified </w:t>
-      </w:r>
-      <w:proofErr w:type="gramStart"/>
-      <w:r>
-        <w:t>time period</w:t>
-      </w:r>
-      <w:proofErr w:type="gramEnd"/>
-      <w:r>
-        <w:t>) according to the user inputted code lists. Observation dates identified using variable </w:t>
-      </w:r>
-      <w:proofErr w:type="spellStart"/>
+        <w:t>Extract the most recent cholesterol/HDL, total cholesterol and HDL measurements (within the specified time period) according to the user inputted code lists. Observation dates identified using variable </w:t>
+      </w:r>
       <w:r>
         <w:rPr>
           <w:i/>
@@ -6504,7 +5827,6 @@
         </w:rPr>
         <w:t>obsdate</w:t>
       </w:r>
-      <w:proofErr w:type="spellEnd"/>
       <w:r>
         <w:t>.</w:t>
       </w:r>
@@ -6624,15 +5946,7 @@
         <w:t>Remove cholesterol/HDL scores</w:t>
       </w:r>
       <w:r>
-        <w:t xml:space="preserve"> (either directly </w:t>
-      </w:r>
-      <w:proofErr w:type="gramStart"/>
-      <w:r>
-        <w:t>recorded, or</w:t>
-      </w:r>
-      <w:proofErr w:type="gramEnd"/>
-      <w:r>
-        <w:t xml:space="preserve"> derived from TC/HDL)</w:t>
+        <w:t xml:space="preserve"> (either directly recorded, or derived from TC/HDL)</w:t>
       </w:r>
       <w:r>
         <w:t xml:space="preserve"> that are outside the specified range</w:t>
@@ -6650,15 +5964,7 @@
         </w:numPr>
       </w:pPr>
       <w:r>
-        <w:t xml:space="preserve">Take the most recent cholesterol/HDL score within the specified </w:t>
-      </w:r>
-      <w:proofErr w:type="gramStart"/>
-      <w:r>
-        <w:t>time period</w:t>
-      </w:r>
-      <w:proofErr w:type="gramEnd"/>
-      <w:r>
-        <w:t xml:space="preserve">, whether it was a directly recorded cholesterol/HDL score, or calculated from </w:t>
+        <w:t xml:space="preserve">Take the most recent cholesterol/HDL score within the specified time period, whether it was a directly recorded cholesterol/HDL score, or calculated from </w:t>
       </w:r>
       <w:r>
         <w:t>TC/</w:t>
@@ -6677,45 +5983,16 @@
     </w:p>
     <w:p>
       <w:r>
-        <w:t>We refer to “</w:t>
-      </w:r>
-      <w:proofErr w:type="gramStart"/>
-      <w:r>
-        <w:t>Non-HDL</w:t>
-      </w:r>
-      <w:proofErr w:type="gramEnd"/>
-      <w:r>
-        <w:t>” as “</w:t>
-      </w:r>
-      <w:proofErr w:type="spellStart"/>
-      <w:r>
-        <w:t>NonHDL</w:t>
-      </w:r>
-      <w:proofErr w:type="spellEnd"/>
-      <w:r>
-        <w:t xml:space="preserve">” as to avoid confusion with a </w:t>
-      </w:r>
-      <w:proofErr w:type="spellStart"/>
-      <w:r>
-        <w:t>substract</w:t>
-      </w:r>
-      <w:proofErr w:type="spellEnd"/>
-      <w:r>
-        <w:t xml:space="preserve"> sign (-). We refer to total cholesterol as TC. </w:t>
+        <w:t xml:space="preserve">We refer to “Non-HDL” as “NonHDL” as to avoid confusion with a substract sign (-). We refer to total cholesterol as TC. </w:t>
       </w:r>
       <w:r>
         <w:t xml:space="preserve">Extraction of </w:t>
       </w:r>
-      <w:proofErr w:type="spellStart"/>
       <w:r>
         <w:t>Non</w:t>
       </w:r>
       <w:r>
-        <w:t>HDL</w:t>
-      </w:r>
-      <w:proofErr w:type="spellEnd"/>
-      <w:r>
-        <w:t xml:space="preserve"> ratio requires the user to specify three codelists. O</w:t>
+        <w:t>HDL ratio requires the user to specify three codelists. O</w:t>
       </w:r>
       <w:r>
         <w:t>n</w:t>
@@ -6727,43 +6004,20 @@
         <w:t>TC</w:t>
       </w:r>
       <w:r>
-        <w:t xml:space="preserve"> measurements (</w:t>
-      </w:r>
-      <w:proofErr w:type="spellStart"/>
-      <w:proofErr w:type="gramStart"/>
-      <w:r>
-        <w:t>codelist.chol</w:t>
-      </w:r>
-      <w:proofErr w:type="spellEnd"/>
-      <w:proofErr w:type="gramEnd"/>
-      <w:r>
-        <w:t>)</w:t>
+        <w:t xml:space="preserve"> measurements (codelist.chol)</w:t>
       </w:r>
       <w:r>
         <w:t>,</w:t>
       </w:r>
       <w:r>
-        <w:t xml:space="preserve"> one for HDL measurements (</w:t>
-      </w:r>
-      <w:proofErr w:type="spellStart"/>
-      <w:r>
-        <w:t>codelist.hdl</w:t>
-      </w:r>
-      <w:proofErr w:type="spellEnd"/>
-      <w:r>
-        <w:t>)</w:t>
-      </w:r>
-      <w:r>
-        <w:t xml:space="preserve"> and one for LDL measurements (</w:t>
-      </w:r>
-      <w:proofErr w:type="spellStart"/>
-      <w:r>
-        <w:t>codelist.</w:t>
+        <w:t xml:space="preserve"> one for HDL measurements (codelist.hdl)</w:t>
+      </w:r>
+      <w:r>
+        <w:t xml:space="preserve"> and one for LDL measurements (codelist.</w:t>
       </w:r>
       <w:r>
         <w:t>ldl</w:t>
       </w:r>
-      <w:proofErr w:type="spellEnd"/>
       <w:r>
         <w:t>)</w:t>
       </w:r>
@@ -6810,17 +6064,8 @@
         <w:t xml:space="preserve"> and LDL</w:t>
       </w:r>
       <w:r>
-        <w:t xml:space="preserve"> measurements (within the specified </w:t>
-      </w:r>
-      <w:proofErr w:type="gramStart"/>
-      <w:r>
-        <w:t>time period</w:t>
-      </w:r>
-      <w:proofErr w:type="gramEnd"/>
-      <w:r>
-        <w:t>) according to the user inputted code lists. Observation dates identified using variable </w:t>
-      </w:r>
-      <w:proofErr w:type="spellStart"/>
+        <w:t xml:space="preserve"> measurements (within the specified time period) according to the user inputted code lists. Observation dates identified using variable </w:t>
+      </w:r>
       <w:r>
         <w:rPr>
           <w:i/>
@@ -6828,7 +6073,6 @@
         </w:rPr>
         <w:t>obsdate</w:t>
       </w:r>
-      <w:proofErr w:type="spellEnd"/>
       <w:r>
         <w:t>.</w:t>
       </w:r>
@@ -6875,26 +6119,10 @@
         <w:t>TC</w:t>
       </w:r>
       <w:r>
-        <w:t xml:space="preserve"> and HDL measurement, calculate </w:t>
-      </w:r>
-      <w:proofErr w:type="spellStart"/>
-      <w:r>
-        <w:t>NonHDL</w:t>
-      </w:r>
-      <w:proofErr w:type="spellEnd"/>
-      <w:r>
-        <w:t xml:space="preserve"> as </w:t>
-      </w:r>
-      <w:proofErr w:type="spellStart"/>
-      <w:r>
-        <w:t>N</w:t>
-      </w:r>
-      <w:r>
-        <w:t>onHDL</w:t>
-      </w:r>
-      <w:proofErr w:type="spellEnd"/>
-      <w:r>
-        <w:t xml:space="preserve"> = TC </w:t>
+        <w:t xml:space="preserve"> and HDL measurement, calculate NonHDL as N</w:t>
+      </w:r>
+      <w:r>
+        <w:t xml:space="preserve">onHDL = TC </w:t>
       </w:r>
       <w:r>
         <w:t>–</w:t>
@@ -6918,15 +6146,7 @@
         </w:numPr>
       </w:pPr>
       <w:r>
-        <w:t xml:space="preserve">Exclude any </w:t>
-      </w:r>
-      <w:proofErr w:type="spellStart"/>
-      <w:r>
-        <w:t>NonHDL</w:t>
-      </w:r>
-      <w:proofErr w:type="spellEnd"/>
-      <w:r>
-        <w:t xml:space="preserve"> measurements outside of the range (0.4, 20.7)</w:t>
+        <w:t>Exclude any NonHDL measurements outside of the range (0.4, 20.7)</w:t>
       </w:r>
       <w:r>
         <w:t>.</w:t>
@@ -6943,13 +6163,8 @@
       <w:r>
         <w:t xml:space="preserve">Take the </w:t>
       </w:r>
-      <w:proofErr w:type="spellStart"/>
-      <w:r>
-        <w:t>NonHDL</w:t>
-      </w:r>
-      <w:proofErr w:type="spellEnd"/>
-      <w:r>
-        <w:t xml:space="preserve"> measurement from the most recent TC and HDL measurements.</w:t>
+      <w:r>
+        <w:t>NonHDL measurement from the most recent TC and HDL measurements.</w:t>
       </w:r>
     </w:p>
     <w:p>
@@ -6961,15 +6176,7 @@
         </w:numPr>
       </w:pPr>
       <w:r>
-        <w:t xml:space="preserve">The date of the </w:t>
-      </w:r>
-      <w:proofErr w:type="spellStart"/>
-      <w:r>
-        <w:t>NonHDL</w:t>
-      </w:r>
-      <w:proofErr w:type="spellEnd"/>
-      <w:r>
-        <w:t xml:space="preserve"> measurements is defined as the date of the TC measurement.</w:t>
+        <w:t>The date of the NonHDL measurements is defined as the date of the TC measurement.</w:t>
       </w:r>
     </w:p>
     <w:p>
@@ -6987,15 +6194,7 @@
         <w:t xml:space="preserve"> </w:t>
       </w:r>
       <w:r>
-        <w:t xml:space="preserve">If they do, calculate </w:t>
-      </w:r>
-      <w:proofErr w:type="spellStart"/>
-      <w:r>
-        <w:t>NonHDL</w:t>
-      </w:r>
-      <w:proofErr w:type="spellEnd"/>
-      <w:r>
-        <w:t xml:space="preserve"> as 1.24*LDL</w:t>
+        <w:t>If they do, calculate NonHDL as 1.24*LDL</w:t>
       </w:r>
       <w:r>
         <w:t xml:space="preserve"> for all LDL measurements.</w:t>
@@ -7010,15 +6209,7 @@
         </w:numPr>
       </w:pPr>
       <w:r>
-        <w:t xml:space="preserve">Exclude any </w:t>
-      </w:r>
-      <w:proofErr w:type="spellStart"/>
-      <w:r>
-        <w:t>NonHDL</w:t>
-      </w:r>
-      <w:proofErr w:type="spellEnd"/>
-      <w:r>
-        <w:t xml:space="preserve"> measurements outside of the range (0.4, 20.7).</w:t>
+        <w:t>Exclude any NonHDL measurements outside of the range (0.4, 20.7).</w:t>
       </w:r>
     </w:p>
     <w:p>
@@ -7030,15 +6221,7 @@
         </w:numPr>
       </w:pPr>
       <w:r>
-        <w:t xml:space="preserve">Take the </w:t>
-      </w:r>
-      <w:proofErr w:type="spellStart"/>
-      <w:r>
-        <w:t>NonHDL</w:t>
-      </w:r>
-      <w:proofErr w:type="spellEnd"/>
-      <w:r>
-        <w:t xml:space="preserve"> measurement from the most recent LDL measurement.</w:t>
+        <w:t>Take the NonHDL measurement from the most recent LDL measurement.</w:t>
       </w:r>
     </w:p>
     <w:p>
@@ -7050,15 +6233,7 @@
         </w:numPr>
       </w:pPr>
       <w:r>
-        <w:t xml:space="preserve">The date of the </w:t>
-      </w:r>
-      <w:proofErr w:type="spellStart"/>
-      <w:r>
-        <w:t>NonHDL</w:t>
-      </w:r>
-      <w:proofErr w:type="spellEnd"/>
-      <w:r>
-        <w:t xml:space="preserve"> measurements is defined as the date of the LDL measurement.</w:t>
+        <w:t>The date of the NonHDL measurements is defined as the date of the LDL measurement.</w:t>
       </w:r>
     </w:p>
     <w:p>
@@ -7226,15 +6401,7 @@
         <w:t>-cholesterol, LDL-cholesterol,</w:t>
       </w:r>
       <w:r>
-        <w:t xml:space="preserve"> </w:t>
-      </w:r>
-      <w:proofErr w:type="gramStart"/>
-      <w:r>
-        <w:t>Non-HDL</w:t>
-      </w:r>
-      <w:proofErr w:type="gramEnd"/>
-      <w:r>
-        <w:t xml:space="preserve"> cholesterol,</w:t>
+        <w:t xml:space="preserve"> Non-HDL cholesterol,</w:t>
       </w:r>
       <w:r>
         <w:t xml:space="preserve"> body mass index</w:t>
@@ -7342,48 +6509,16 @@
         <w:t>tatins and anti-hypertensive</w:t>
       </w:r>
       <w:r>
-        <w:t xml:space="preserve">, we </w:t>
-      </w:r>
-      <w:proofErr w:type="gramStart"/>
-      <w:r>
-        <w:t>need  were</w:t>
-      </w:r>
-      <w:proofErr w:type="gramEnd"/>
-      <w:r>
-        <w:t xml:space="preserve"> individuals were “on” or “off” treatment</w:t>
+        <w:t>, we need  were individuals were “on” or “off” treatment</w:t>
       </w:r>
       <w:r>
         <w:t xml:space="preserve">. Individuals were allowed to move on and off </w:t>
       </w:r>
       <w:r>
-        <w:t xml:space="preserve">these </w:t>
-      </w:r>
-      <w:proofErr w:type="gramStart"/>
-      <w:r>
-        <w:t>treatments</w:t>
-      </w:r>
-      <w:proofErr w:type="gramEnd"/>
-      <w:r>
-        <w:t xml:space="preserve"> multiple times</w:t>
-      </w:r>
-      <w:r>
-        <w:t xml:space="preserve">. An individual </w:t>
-      </w:r>
-      <w:proofErr w:type="gramStart"/>
-      <w:r>
-        <w:t>was considered to be</w:t>
-      </w:r>
-      <w:proofErr w:type="gramEnd"/>
-      <w:r>
-        <w:t xml:space="preserve"> “off treatment” 180 days after their last prescription, if they did not receive another prescription in this </w:t>
-      </w:r>
-      <w:proofErr w:type="gramStart"/>
-      <w:r>
-        <w:t>time period</w:t>
-      </w:r>
-      <w:proofErr w:type="gramEnd"/>
-      <w:r>
-        <w:t>. Th</w:t>
+        <w:t>these treatments multiple times</w:t>
+      </w:r>
+      <w:r>
+        <w:t>. An individual was considered to be “off treatment” 180 days after their last prescription, if they did not receive another prescription in this time period. Th</w:t>
       </w:r>
       <w:r>
         <w:t>is</w:t>
@@ -7392,26 +6527,10 @@
         <w:t xml:space="preserve"> definition is</w:t>
       </w:r>
       <w:r>
-        <w:t xml:space="preserve"> not </w:t>
-      </w:r>
-      <w:proofErr w:type="gramStart"/>
-      <w:r>
-        <w:t>perfect, but</w:t>
-      </w:r>
-      <w:proofErr w:type="gramEnd"/>
-      <w:r>
-        <w:t xml:space="preserve"> is</w:t>
-      </w:r>
-      <w:r>
-        <w:t xml:space="preserve"> a result of poor data quality on daily dose in CPRD </w:t>
-      </w:r>
-      <w:proofErr w:type="spellStart"/>
-      <w:r>
-        <w:t>Aurum</w:t>
-      </w:r>
-      <w:proofErr w:type="spellEnd"/>
-      <w:r>
-        <w:t xml:space="preserve">. </w:t>
+        <w:t xml:space="preserve"> not perfect, but is</w:t>
+      </w:r>
+      <w:r>
+        <w:t xml:space="preserve"> a result of poor data quality on daily dose in CPRD Aurum. </w:t>
       </w:r>
       <w:r>
         <w:rPr>
@@ -7420,23 +6539,7 @@
         <w:t>REFXXX</w:t>
       </w:r>
       <w:r>
-        <w:t xml:space="preserve">. The length of 180 days will ensure an individual has stopped taking treatment due to the maximum prescription length in the United Kingdom being 180 days. While a prescription between 30 – 90 days is much more common, our definition will also stop individuals who are slow to request prescriptions repeatedly moving on and </w:t>
-      </w:r>
-      <w:proofErr w:type="gramStart"/>
-      <w:r>
-        <w:t>off of</w:t>
-      </w:r>
-      <w:proofErr w:type="gramEnd"/>
-      <w:r>
-        <w:t xml:space="preserve"> treatment. Our aim is to identify when an individual stops taking medication for a sustained </w:t>
-      </w:r>
-      <w:proofErr w:type="gramStart"/>
-      <w:r>
-        <w:t>period of time</w:t>
-      </w:r>
-      <w:proofErr w:type="gramEnd"/>
-      <w:r>
-        <w:t>.</w:t>
+        <w:t>. The length of 180 days will ensure an individual has stopped taking treatment due to the maximum prescription length in the United Kingdom being 180 days. While a prescription between 30 – 90 days is much more common, our definition will also stop individuals who are slow to request prescriptions repeatedly moving on and off of treatment. Our aim is to identify when an individual stops taking medication for a sustained period of time.</w:t>
       </w:r>
     </w:p>
     <w:p/>
@@ -7602,11 +6705,9 @@
             <w:tcW w:w="3964" w:type="dxa"/>
           </w:tcPr>
           <w:p>
-            <w:proofErr w:type="spellStart"/>
             <w:r>
               <w:t>ah_blood_cancer_medcodeid</w:t>
             </w:r>
-            <w:proofErr w:type="spellEnd"/>
           </w:p>
         </w:tc>
         <w:tc>
@@ -7626,11 +6727,9 @@
             <w:tcW w:w="3964" w:type="dxa"/>
           </w:tcPr>
           <w:p>
-            <w:proofErr w:type="spellStart"/>
             <w:r>
               <w:t>ah_brain_cancer_medcodeid</w:t>
             </w:r>
-            <w:proofErr w:type="spellEnd"/>
           </w:p>
         </w:tc>
         <w:tc>
@@ -7650,11 +6749,9 @@
             <w:tcW w:w="3964" w:type="dxa"/>
           </w:tcPr>
           <w:p>
-            <w:proofErr w:type="spellStart"/>
             <w:r>
               <w:t>ah_copd_medcodeid</w:t>
             </w:r>
-            <w:proofErr w:type="spellEnd"/>
           </w:p>
         </w:tc>
         <w:tc>
@@ -7674,11 +6771,9 @@
             <w:tcW w:w="3964" w:type="dxa"/>
           </w:tcPr>
           <w:p>
-            <w:proofErr w:type="spellStart"/>
             <w:r>
               <w:t>ah_downs_syndrome_medcodeid</w:t>
             </w:r>
-            <w:proofErr w:type="spellEnd"/>
           </w:p>
         </w:tc>
         <w:tc>
@@ -7698,11 +6793,9 @@
             <w:tcW w:w="3964" w:type="dxa"/>
           </w:tcPr>
           <w:p>
-            <w:proofErr w:type="spellStart"/>
             <w:r>
               <w:t>ah_intellectual_disability_medcodeid</w:t>
             </w:r>
-            <w:proofErr w:type="spellEnd"/>
           </w:p>
         </w:tc>
         <w:tc>
@@ -7722,11 +6815,9 @@
             <w:tcW w:w="3964" w:type="dxa"/>
           </w:tcPr>
           <w:p>
-            <w:proofErr w:type="spellStart"/>
             <w:r>
               <w:t>ah_lung_cancer_medcodeid</w:t>
             </w:r>
-            <w:proofErr w:type="spellEnd"/>
           </w:p>
         </w:tc>
         <w:tc>
@@ -7746,11 +6837,9 @@
             <w:tcW w:w="3964" w:type="dxa"/>
           </w:tcPr>
           <w:p>
-            <w:proofErr w:type="spellStart"/>
             <w:r>
               <w:t>ah_oral_cancer_medcodeid</w:t>
             </w:r>
-            <w:proofErr w:type="spellEnd"/>
           </w:p>
         </w:tc>
         <w:tc>
@@ -7770,11 +6859,9 @@
             <w:tcW w:w="3964" w:type="dxa"/>
           </w:tcPr>
           <w:p>
-            <w:proofErr w:type="spellStart"/>
             <w:r>
               <w:t>edh_af_medcodeid</w:t>
             </w:r>
-            <w:proofErr w:type="spellEnd"/>
           </w:p>
         </w:tc>
         <w:tc>
@@ -7794,11 +6881,9 @@
             <w:tcW w:w="3964" w:type="dxa"/>
           </w:tcPr>
           <w:p>
-            <w:proofErr w:type="spellStart"/>
             <w:r>
               <w:t>edh_bangladeshi_medcodeid</w:t>
             </w:r>
-            <w:proofErr w:type="spellEnd"/>
           </w:p>
         </w:tc>
         <w:tc>
@@ -7818,11 +6903,9 @@
             <w:tcW w:w="3964" w:type="dxa"/>
           </w:tcPr>
           <w:p>
-            <w:proofErr w:type="spellStart"/>
             <w:r>
               <w:t>edh_black_african_medcodeid</w:t>
             </w:r>
-            <w:proofErr w:type="spellEnd"/>
           </w:p>
         </w:tc>
         <w:tc>
@@ -7842,11 +6925,9 @@
             <w:tcW w:w="3964" w:type="dxa"/>
           </w:tcPr>
           <w:p>
-            <w:proofErr w:type="spellStart"/>
             <w:r>
               <w:t>edh_bmi_medcodeid</w:t>
             </w:r>
-            <w:proofErr w:type="spellEnd"/>
           </w:p>
         </w:tc>
         <w:tc>
@@ -7866,11 +6947,9 @@
             <w:tcW w:w="3964" w:type="dxa"/>
           </w:tcPr>
           <w:p>
-            <w:proofErr w:type="spellStart"/>
             <w:r>
               <w:t>edh_caribbean_medcodeid</w:t>
             </w:r>
-            <w:proofErr w:type="spellEnd"/>
           </w:p>
         </w:tc>
         <w:tc>
@@ -7890,11 +6969,9 @@
             <w:tcW w:w="3964" w:type="dxa"/>
           </w:tcPr>
           <w:p>
-            <w:proofErr w:type="spellStart"/>
             <w:r>
               <w:t>edh_chinese_medcodeid</w:t>
             </w:r>
-            <w:proofErr w:type="spellEnd"/>
           </w:p>
         </w:tc>
         <w:tc>
@@ -7942,11 +7019,9 @@
             <w:tcW w:w="3964" w:type="dxa"/>
           </w:tcPr>
           <w:p>
-            <w:proofErr w:type="spellStart"/>
             <w:r>
               <w:t>edh_ckd_medcodeid</w:t>
             </w:r>
-            <w:proofErr w:type="spellEnd"/>
           </w:p>
         </w:tc>
         <w:tc>
@@ -7966,11 +7041,9 @@
             <w:tcW w:w="3964" w:type="dxa"/>
           </w:tcPr>
           <w:p>
-            <w:proofErr w:type="spellStart"/>
             <w:r>
               <w:t>edh_cvd_medcodeid</w:t>
             </w:r>
-            <w:proofErr w:type="spellEnd"/>
           </w:p>
         </w:tc>
         <w:tc>
@@ -7990,11 +7063,9 @@
             <w:tcW w:w="3964" w:type="dxa"/>
           </w:tcPr>
           <w:p>
-            <w:proofErr w:type="spellStart"/>
             <w:r>
               <w:t>edh_exclusion_medcodeid</w:t>
             </w:r>
-            <w:proofErr w:type="spellEnd"/>
           </w:p>
         </w:tc>
         <w:tc>
@@ -8014,11 +7085,9 @@
             <w:tcW w:w="3964" w:type="dxa"/>
           </w:tcPr>
           <w:p>
-            <w:proofErr w:type="spellStart"/>
             <w:r>
               <w:t>edh_fhcvd_medcodeid</w:t>
             </w:r>
-            <w:proofErr w:type="spellEnd"/>
           </w:p>
         </w:tc>
         <w:tc>
@@ -8052,11 +7121,9 @@
             <w:tcW w:w="3964" w:type="dxa"/>
           </w:tcPr>
           <w:p>
-            <w:proofErr w:type="spellStart"/>
             <w:r>
               <w:t>edh_hypertension_medcodeid</w:t>
             </w:r>
-            <w:proofErr w:type="spellEnd"/>
           </w:p>
         </w:tc>
         <w:tc>
@@ -8076,11 +7143,9 @@
             <w:tcW w:w="3964" w:type="dxa"/>
           </w:tcPr>
           <w:p>
-            <w:proofErr w:type="spellStart"/>
             <w:r>
               <w:t>edh_impotence_medcodeid</w:t>
             </w:r>
-            <w:proofErr w:type="spellEnd"/>
           </w:p>
         </w:tc>
         <w:tc>
@@ -8100,11 +7165,9 @@
             <w:tcW w:w="3964" w:type="dxa"/>
           </w:tcPr>
           <w:p>
-            <w:proofErr w:type="spellStart"/>
             <w:r>
               <w:t>edh_indian_medcodeid</w:t>
             </w:r>
-            <w:proofErr w:type="spellEnd"/>
           </w:p>
         </w:tc>
         <w:tc>
@@ -8124,11 +7187,9 @@
             <w:tcW w:w="3964" w:type="dxa"/>
           </w:tcPr>
           <w:p>
-            <w:proofErr w:type="spellStart"/>
             <w:r>
               <w:t>edh_irish_medcodeid</w:t>
             </w:r>
-            <w:proofErr w:type="spellEnd"/>
           </w:p>
         </w:tc>
         <w:tc>
@@ -8162,11 +7223,9 @@
             <w:tcW w:w="3964" w:type="dxa"/>
           </w:tcPr>
           <w:p>
-            <w:proofErr w:type="spellStart"/>
             <w:r>
               <w:t>edh_migraine_medcodeid</w:t>
             </w:r>
-            <w:proofErr w:type="spellEnd"/>
           </w:p>
         </w:tc>
         <w:tc>
@@ -8186,11 +7245,9 @@
             <w:tcW w:w="3964" w:type="dxa"/>
           </w:tcPr>
           <w:p>
-            <w:proofErr w:type="spellStart"/>
             <w:r>
               <w:t>edh_oth_asian_medcodeid</w:t>
             </w:r>
-            <w:proofErr w:type="spellEnd"/>
           </w:p>
         </w:tc>
         <w:tc>
@@ -8210,11 +7267,9 @@
             <w:tcW w:w="3964" w:type="dxa"/>
           </w:tcPr>
           <w:p>
-            <w:proofErr w:type="spellStart"/>
             <w:r>
               <w:t>edh_oth_black_medcodeid</w:t>
             </w:r>
-            <w:proofErr w:type="spellEnd"/>
           </w:p>
         </w:tc>
         <w:tc>
@@ -8234,11 +7289,9 @@
             <w:tcW w:w="3964" w:type="dxa"/>
           </w:tcPr>
           <w:p>
-            <w:proofErr w:type="spellStart"/>
             <w:r>
               <w:t>edh_oth_ethnic_medcodeid</w:t>
             </w:r>
-            <w:proofErr w:type="spellEnd"/>
           </w:p>
         </w:tc>
         <w:tc>
@@ -8258,11 +7311,9 @@
             <w:tcW w:w="3964" w:type="dxa"/>
           </w:tcPr>
           <w:p>
-            <w:proofErr w:type="spellStart"/>
             <w:r>
               <w:t>edh_oth_mixed_medcodeid</w:t>
             </w:r>
-            <w:proofErr w:type="spellEnd"/>
           </w:p>
         </w:tc>
         <w:tc>
@@ -8282,11 +7333,9 @@
             <w:tcW w:w="3964" w:type="dxa"/>
           </w:tcPr>
           <w:p>
-            <w:proofErr w:type="spellStart"/>
             <w:r>
               <w:t>edh_oth_white_medcodeid</w:t>
             </w:r>
-            <w:proofErr w:type="spellEnd"/>
           </w:p>
         </w:tc>
         <w:tc>
@@ -8306,11 +7355,9 @@
             <w:tcW w:w="3964" w:type="dxa"/>
           </w:tcPr>
           <w:p>
-            <w:proofErr w:type="spellStart"/>
             <w:r>
               <w:t>edh_pakistani_medcodeid</w:t>
             </w:r>
-            <w:proofErr w:type="spellEnd"/>
           </w:p>
         </w:tc>
         <w:tc>
@@ -8330,11 +7377,9 @@
             <w:tcW w:w="3964" w:type="dxa"/>
           </w:tcPr>
           <w:p>
-            <w:proofErr w:type="spellStart"/>
             <w:r>
               <w:t>edh_ra_medcodeid</w:t>
             </w:r>
-            <w:proofErr w:type="spellEnd"/>
           </w:p>
         </w:tc>
         <w:tc>
@@ -8354,11 +7399,9 @@
             <w:tcW w:w="3964" w:type="dxa"/>
           </w:tcPr>
           <w:p>
-            <w:proofErr w:type="spellStart"/>
             <w:r>
               <w:t>edh_sbp_medcodeid</w:t>
             </w:r>
-            <w:proofErr w:type="spellEnd"/>
           </w:p>
         </w:tc>
         <w:tc>
@@ -8378,11 +7421,9 @@
             <w:tcW w:w="3964" w:type="dxa"/>
           </w:tcPr>
           <w:p>
-            <w:proofErr w:type="spellStart"/>
             <w:r>
               <w:t>edh_sle_medcodeid</w:t>
             </w:r>
-            <w:proofErr w:type="spellEnd"/>
           </w:p>
         </w:tc>
         <w:tc>
@@ -8402,11 +7443,9 @@
             <w:tcW w:w="3964" w:type="dxa"/>
           </w:tcPr>
           <w:p>
-            <w:proofErr w:type="spellStart"/>
             <w:r>
               <w:t>edh_smi_medcodeid</w:t>
             </w:r>
-            <w:proofErr w:type="spellEnd"/>
           </w:p>
         </w:tc>
         <w:tc>
@@ -8426,11 +7465,9 @@
             <w:tcW w:w="3964" w:type="dxa"/>
           </w:tcPr>
           <w:p>
-            <w:proofErr w:type="spellStart"/>
             <w:r>
               <w:t>edh_smoking_ex_medcodeid</w:t>
             </w:r>
-            <w:proofErr w:type="spellEnd"/>
           </w:p>
         </w:tc>
         <w:tc>
@@ -8450,11 +7487,9 @@
             <w:tcW w:w="3964" w:type="dxa"/>
           </w:tcPr>
           <w:p>
-            <w:proofErr w:type="spellStart"/>
             <w:r>
               <w:t>edh_smoking_heavy_medcodeid</w:t>
             </w:r>
-            <w:proofErr w:type="spellEnd"/>
           </w:p>
         </w:tc>
         <w:tc>
@@ -8474,11 +7509,9 @@
             <w:tcW w:w="3964" w:type="dxa"/>
           </w:tcPr>
           <w:p>
-            <w:proofErr w:type="spellStart"/>
             <w:r>
               <w:t>edh_smoking_light_medcodeid</w:t>
             </w:r>
-            <w:proofErr w:type="spellEnd"/>
           </w:p>
         </w:tc>
         <w:tc>
@@ -8498,12 +7531,10 @@
             <w:tcW w:w="3964" w:type="dxa"/>
           </w:tcPr>
           <w:p>
-            <w:proofErr w:type="spellStart"/>
             <w:r>
               <w:lastRenderedPageBreak/>
               <w:t>edh_smoking_mod_medcodeid</w:t>
             </w:r>
-            <w:proofErr w:type="spellEnd"/>
           </w:p>
         </w:tc>
         <w:tc>
@@ -8523,11 +7554,9 @@
             <w:tcW w:w="3964" w:type="dxa"/>
           </w:tcPr>
           <w:p>
-            <w:proofErr w:type="spellStart"/>
             <w:r>
               <w:t>edh_smoking_non_medcodeid</w:t>
             </w:r>
-            <w:proofErr w:type="spellEnd"/>
           </w:p>
         </w:tc>
         <w:tc>
@@ -8591,11 +7620,9 @@
             <w:tcW w:w="3964" w:type="dxa"/>
           </w:tcPr>
           <w:p>
-            <w:proofErr w:type="spellStart"/>
             <w:r>
               <w:t>edh_white_asian_medcodeid</w:t>
             </w:r>
-            <w:proofErr w:type="spellEnd"/>
           </w:p>
         </w:tc>
         <w:tc>
@@ -8615,11 +7642,9 @@
             <w:tcW w:w="3964" w:type="dxa"/>
           </w:tcPr>
           <w:p>
-            <w:proofErr w:type="spellStart"/>
             <w:r>
               <w:t>edh_white_black_african_medcodeid</w:t>
             </w:r>
-            <w:proofErr w:type="spellEnd"/>
           </w:p>
         </w:tc>
         <w:tc>
@@ -8639,11 +7664,9 @@
             <w:tcW w:w="3964" w:type="dxa"/>
           </w:tcPr>
           <w:p>
-            <w:proofErr w:type="spellStart"/>
             <w:r>
               <w:t>edh_white_black_caribbean_medcodeid</w:t>
             </w:r>
-            <w:proofErr w:type="spellEnd"/>
           </w:p>
         </w:tc>
         <w:tc>
@@ -8663,11 +7686,9 @@
             <w:tcW w:w="3964" w:type="dxa"/>
           </w:tcPr>
           <w:p>
-            <w:proofErr w:type="spellStart"/>
             <w:r>
               <w:t>edh_white_british_medcodeid</w:t>
             </w:r>
-            <w:proofErr w:type="spellEnd"/>
           </w:p>
         </w:tc>
         <w:tc>
@@ -8687,11 +7708,9 @@
             <w:tcW w:w="3964" w:type="dxa"/>
           </w:tcPr>
           <w:p>
-            <w:proofErr w:type="spellStart"/>
             <w:r>
               <w:t>height_medcodeid</w:t>
             </w:r>
-            <w:proofErr w:type="spellEnd"/>
           </w:p>
         </w:tc>
         <w:tc>
@@ -8711,19 +7730,9 @@
             <w:tcW w:w="3964" w:type="dxa"/>
           </w:tcPr>
           <w:p>
-            <w:proofErr w:type="spellStart"/>
-            <w:r>
-              <w:t>muzambi</w:t>
-            </w:r>
-            <w:proofErr w:type="spellEnd"/>
-            <w:r>
-              <w:t xml:space="preserve"> _</w:t>
-            </w:r>
-            <w:proofErr w:type="spellStart"/>
-            <w:r>
-              <w:t>cholesterol_medcodeid</w:t>
-            </w:r>
-            <w:proofErr w:type="spellEnd"/>
+            <w:r>
+              <w:t>muzambi _cholesterol_medcodeid</w:t>
+            </w:r>
           </w:p>
         </w:tc>
         <w:tc>
@@ -8743,11 +7752,9 @@
             <w:tcW w:w="3964" w:type="dxa"/>
           </w:tcPr>
           <w:p>
-            <w:proofErr w:type="spellStart"/>
             <w:r>
               <w:t>muzambi_cholhdl_ratio_medcodeid</w:t>
             </w:r>
-            <w:proofErr w:type="spellEnd"/>
           </w:p>
         </w:tc>
         <w:tc>
@@ -8767,19 +7774,9 @@
             <w:tcW w:w="3964" w:type="dxa"/>
           </w:tcPr>
           <w:p>
-            <w:proofErr w:type="spellStart"/>
-            <w:r>
-              <w:t>muzambi</w:t>
-            </w:r>
-            <w:proofErr w:type="spellEnd"/>
-            <w:r>
-              <w:t xml:space="preserve"> _</w:t>
-            </w:r>
-            <w:proofErr w:type="spellStart"/>
-            <w:r>
-              <w:t>hdl_medcodeid</w:t>
-            </w:r>
-            <w:proofErr w:type="spellEnd"/>
+            <w:r>
+              <w:t>muzambi _hdl_medcodeid</w:t>
+            </w:r>
           </w:p>
         </w:tc>
         <w:tc>
@@ -8799,19 +7796,9 @@
             <w:tcW w:w="3964" w:type="dxa"/>
           </w:tcPr>
           <w:p>
-            <w:proofErr w:type="spellStart"/>
-            <w:r>
-              <w:t>muzambi</w:t>
-            </w:r>
-            <w:proofErr w:type="spellEnd"/>
-            <w:r>
-              <w:t xml:space="preserve"> _</w:t>
-            </w:r>
-            <w:proofErr w:type="spellStart"/>
-            <w:r>
-              <w:t>ldl_medcodeid</w:t>
-            </w:r>
-            <w:proofErr w:type="spellEnd"/>
+            <w:r>
+              <w:t>muzambi _ldl_medcodeid</w:t>
+            </w:r>
           </w:p>
         </w:tc>
         <w:tc>
@@ -8831,11 +7818,9 @@
             <w:tcW w:w="3964" w:type="dxa"/>
           </w:tcPr>
           <w:p>
-            <w:proofErr w:type="spellStart"/>
             <w:r>
               <w:t>uom_antihypertensives_prodcodeid</w:t>
             </w:r>
-            <w:proofErr w:type="spellEnd"/>
           </w:p>
         </w:tc>
         <w:tc>
@@ -8855,11 +7840,9 @@
             <w:tcW w:w="3964" w:type="dxa"/>
           </w:tcPr>
           <w:p>
-            <w:proofErr w:type="spellStart"/>
             <w:r>
               <w:t>uom_antipsychotics_prodcodeid</w:t>
             </w:r>
-            <w:proofErr w:type="spellEnd"/>
           </w:p>
         </w:tc>
         <w:tc>
@@ -8879,11 +7862,9 @@
             <w:tcW w:w="3964" w:type="dxa"/>
           </w:tcPr>
           <w:p>
-            <w:proofErr w:type="spellStart"/>
             <w:r>
               <w:t>uom_cvd_icd</w:t>
             </w:r>
-            <w:proofErr w:type="spellEnd"/>
           </w:p>
         </w:tc>
         <w:tc>
@@ -8903,11 +7884,9 @@
             <w:tcW w:w="3964" w:type="dxa"/>
           </w:tcPr>
           <w:p>
-            <w:proofErr w:type="spellStart"/>
             <w:r>
               <w:t>uom_exclusion_icd</w:t>
             </w:r>
-            <w:proofErr w:type="spellEnd"/>
           </w:p>
         </w:tc>
         <w:tc>
@@ -8927,11 +7906,9 @@
             <w:tcW w:w="3964" w:type="dxa"/>
           </w:tcPr>
           <w:p>
-            <w:proofErr w:type="spellStart"/>
             <w:r>
               <w:t>uom_impotence_prodcodeid</w:t>
             </w:r>
-            <w:proofErr w:type="spellEnd"/>
           </w:p>
         </w:tc>
         <w:tc>
@@ -8951,11 +7928,9 @@
             <w:tcW w:w="3964" w:type="dxa"/>
           </w:tcPr>
           <w:p>
-            <w:proofErr w:type="spellStart"/>
             <w:r>
               <w:t>uom_oral_corticosteroids_prodcodeid</w:t>
             </w:r>
-            <w:proofErr w:type="spellEnd"/>
           </w:p>
         </w:tc>
         <w:tc>
@@ -8975,11 +7950,9 @@
             <w:tcW w:w="3964" w:type="dxa"/>
           </w:tcPr>
           <w:p>
-            <w:proofErr w:type="spellStart"/>
             <w:r>
               <w:t>uom_postnatal_depression</w:t>
             </w:r>
-            <w:proofErr w:type="spellEnd"/>
           </w:p>
         </w:tc>
         <w:tc>
@@ -8999,11 +7972,9 @@
             <w:tcW w:w="3964" w:type="dxa"/>
           </w:tcPr>
           <w:p>
-            <w:proofErr w:type="spellStart"/>
             <w:r>
               <w:t>uom_pre_eclampsia_prodcodeid</w:t>
             </w:r>
-            <w:proofErr w:type="spellEnd"/>
           </w:p>
         </w:tc>
         <w:tc>
@@ -9023,11 +7994,9 @@
             <w:tcW w:w="3964" w:type="dxa"/>
           </w:tcPr>
           <w:p>
-            <w:proofErr w:type="spellStart"/>
             <w:r>
               <w:t>uom_statins_prodcodeid</w:t>
             </w:r>
-            <w:proofErr w:type="spellEnd"/>
           </w:p>
         </w:tc>
         <w:tc>
@@ -9047,11 +8016,9 @@
             <w:tcW w:w="3964" w:type="dxa"/>
           </w:tcPr>
           <w:p>
-            <w:proofErr w:type="spellStart"/>
             <w:r>
               <w:t>weight_medcodeid</w:t>
             </w:r>
-            <w:proofErr w:type="spellEnd"/>
           </w:p>
         </w:tc>
         <w:tc>
@@ -9258,15 +8225,7 @@
         <w:t xml:space="preserve">These code lists were initially created </w:t>
       </w:r>
       <w:r>
-        <w:t xml:space="preserve">for the </w:t>
-      </w:r>
-      <w:proofErr w:type="spellStart"/>
-      <w:r>
-        <w:t>QResearch</w:t>
-      </w:r>
-      <w:proofErr w:type="spellEnd"/>
-      <w:r>
-        <w:t>: Q Code Group Library.</w:t>
+        <w:t>for the QResearch: Q Code Group Library.</w:t>
       </w:r>
       <w:r>
         <w:fldChar w:fldCharType="begin" w:fldLock="1"/>
@@ -9300,21 +8259,8 @@
         <w:t>codes</w:t>
       </w:r>
       <w:r>
-        <w:t xml:space="preserve">, which is the same coding system used by CPRD </w:t>
-      </w:r>
-      <w:proofErr w:type="spellStart"/>
-      <w:r>
-        <w:t>Aurum</w:t>
-      </w:r>
-      <w:proofErr w:type="spellEnd"/>
-      <w:r>
-        <w:t xml:space="preserve"> for </w:t>
-      </w:r>
-      <w:proofErr w:type="spellStart"/>
-      <w:r>
-        <w:t>medcodeid’s</w:t>
-      </w:r>
-      <w:proofErr w:type="spellEnd"/>
+        <w:t>, which is the same coding system used by CPRD Aurum for medcodeid’s</w:t>
+      </w:r>
       <w:r>
         <w:t>, by the Endeavour Health Information Manager.</w:t>
       </w:r>
@@ -9331,104 +8277,70 @@
           <w:i/>
           <w:iCs/>
         </w:rPr>
-        <w:t>p1_create_</w:t>
-      </w:r>
-      <w:proofErr w:type="gramStart"/>
+        <w:t>p1_create_codelists.R</w:t>
+      </w:r>
+      <w:r>
+        <w:t xml:space="preserve">’. This can be used to identify the </w:t>
+      </w:r>
+      <w:r>
+        <w:t xml:space="preserve">code group (from the Endeavour Health Information Manager) used to define each variable. </w:t>
+      </w:r>
+      <w:r>
+        <w:t xml:space="preserve">The code list for the outcome cardiovascular disease </w:t>
+      </w:r>
+      <w:r>
+        <w:t xml:space="preserve">(composite outcome of coronary heart disease, stroke, transient ischaemic attack) </w:t>
+      </w:r>
+      <w:r>
+        <w:t>is created by combining the code groups for coronary heart disease [</w:t>
+      </w:r>
+      <w:r>
+        <w:t>Q code group Coronary Heart Disease (original)</w:t>
+      </w:r>
+      <w:r>
+        <w:t>] and ischaemic stroke/TIA [</w:t>
+      </w:r>
+      <w:r>
+        <w:t>Q code group Stroke or TIA (excluding haemorrhage) - (original)]</w:t>
+      </w:r>
+      <w:r>
+        <w:t>. The code list for the exclusion criteria</w:t>
+      </w:r>
+      <w:r>
+        <w:t xml:space="preserve">, pre-existing </w:t>
+      </w:r>
+      <w:r>
+        <w:t xml:space="preserve">cardiovascular disease </w:t>
+      </w:r>
+      <w:r>
+        <w:t>or</w:t>
+      </w:r>
+      <w:r>
+        <w:t xml:space="preserve"> intracerebral haemorrhage</w:t>
+      </w:r>
+      <w:r>
+        <w:t>,</w:t>
+      </w:r>
+      <w:r>
+        <w:t xml:space="preserve"> is identified using the code group [Q code group Cardiovascular disease (original)]</w:t>
+      </w:r>
+      <w:r>
+        <w:t>, see program ‘</w:t>
+      </w:r>
       <w:r>
         <w:rPr>
           <w:i/>
           <w:iCs/>
         </w:rPr>
-        <w:t>codelists.R</w:t>
-      </w:r>
-      <w:proofErr w:type="gramEnd"/>
-      <w:r>
-        <w:t xml:space="preserve">’. This can be used to identify the </w:t>
-      </w:r>
-      <w:r>
-        <w:t xml:space="preserve">code group (from the Endeavour Health Information Manager) used to define each variable. </w:t>
-      </w:r>
-      <w:r>
-        <w:t xml:space="preserve">The code list for the outcome cardiovascular disease </w:t>
-      </w:r>
-      <w:r>
-        <w:t xml:space="preserve">(composite outcome of coronary heart disease, stroke, transient ischaemic attack) </w:t>
-      </w:r>
-      <w:r>
-        <w:t>is created by combining the code groups for coronary heart disease [</w:t>
-      </w:r>
-      <w:r>
-        <w:t xml:space="preserve">Q code group </w:t>
-      </w:r>
-      <w:proofErr w:type="gramStart"/>
-      <w:r>
-        <w:t>Coronary Heart Disease</w:t>
-      </w:r>
-      <w:proofErr w:type="gramEnd"/>
-      <w:r>
-        <w:t xml:space="preserve"> (original)</w:t>
-      </w:r>
-      <w:r>
-        <w:t>] and ischaemic stroke/TIA [</w:t>
-      </w:r>
-      <w:r>
-        <w:t>Q code group Stroke or TIA (excluding haemorrhage) - (original)]</w:t>
-      </w:r>
-      <w:r>
-        <w:t>. The code list for the exclusion criteria</w:t>
-      </w:r>
-      <w:r>
-        <w:t xml:space="preserve">, pre-existing </w:t>
-      </w:r>
-      <w:r>
-        <w:t xml:space="preserve">cardiovascular disease </w:t>
-      </w:r>
-      <w:r>
-        <w:t>or</w:t>
-      </w:r>
-      <w:r>
-        <w:t xml:space="preserve"> intracerebral haemorrhage</w:t>
-      </w:r>
-      <w:r>
-        <w:t>,</w:t>
-      </w:r>
-      <w:r>
-        <w:t xml:space="preserve"> is identified using the code group [Q code group </w:t>
-      </w:r>
-      <w:proofErr w:type="gramStart"/>
-      <w:r>
-        <w:t>Cardiovascular disease</w:t>
-      </w:r>
-      <w:proofErr w:type="gramEnd"/>
-      <w:r>
-        <w:t xml:space="preserve"> (original)]</w:t>
-      </w:r>
-      <w:r>
-        <w:t>, see program ‘</w:t>
+        <w:t>p2</w:t>
       </w:r>
       <w:r>
         <w:rPr>
           <w:i/>
           <w:iCs/>
         </w:rPr>
-        <w:t>p2</w:t>
-      </w:r>
-      <w:r>
-        <w:rPr>
-          <w:i/>
-          <w:iCs/>
-        </w:rPr>
-        <w:t>_create_outcome_</w:t>
-      </w:r>
-      <w:proofErr w:type="gramStart"/>
-      <w:r>
-        <w:rPr>
-          <w:i/>
-          <w:iCs/>
-        </w:rPr>
-        <w:t>exclusion.R</w:t>
-      </w:r>
-      <w:proofErr w:type="gramEnd"/>
+        <w:t>_create_outcome_exclusion.R</w:t>
+      </w:r>
       <w:r>
         <w:t>’</w:t>
       </w:r>
@@ -9442,15 +8354,7 @@
         <w:t xml:space="preserve"> </w:t>
       </w:r>
       <w:r>
-        <w:t xml:space="preserve">[Q code group </w:t>
-      </w:r>
-      <w:proofErr w:type="gramStart"/>
-      <w:r>
-        <w:t>Cardiovascular disease</w:t>
-      </w:r>
-      <w:proofErr w:type="gramEnd"/>
-      <w:r>
-        <w:t xml:space="preserve"> (original)], and</w:t>
+        <w:t>[Q code group Cardiovascular disease (original)], and</w:t>
       </w:r>
       <w:r>
         <w:t xml:space="preserve"> </w:t>
@@ -9463,15 +8367,7 @@
         <w:t>of [</w:t>
       </w:r>
       <w:r>
-        <w:t xml:space="preserve">Q code group </w:t>
-      </w:r>
-      <w:proofErr w:type="gramStart"/>
-      <w:r>
-        <w:t>Coronary Heart Disease</w:t>
-      </w:r>
-      <w:proofErr w:type="gramEnd"/>
-      <w:r>
-        <w:t xml:space="preserve"> (original)</w:t>
+        <w:t>Q code group Coronary Heart Disease (original)</w:t>
       </w:r>
       <w:r>
         <w:t>] + [</w:t>
@@ -9480,16 +8376,11 @@
         <w:t>Q code group Stroke or TIA (excluding haemorrhage) - (original)]</w:t>
       </w:r>
       <w:r>
-        <w:t xml:space="preserve"> </w:t>
-      </w:r>
-      <w:proofErr w:type="gramStart"/>
-      <w:r>
-        <w:t xml:space="preserve">+  </w:t>
+        <w:t xml:space="preserve"> +  </w:t>
       </w:r>
       <w:r>
         <w:t>[</w:t>
       </w:r>
-      <w:proofErr w:type="gramEnd"/>
       <w:r>
         <w:t>Q code group Stroke or TIA (ischaemic and haemorrhagic)</w:t>
       </w:r>
@@ -9577,13 +8468,8 @@
         <w:t xml:space="preserve"> </w:t>
       </w:r>
       <w:r>
-        <w:t xml:space="preserve">also used CPRD </w:t>
-      </w:r>
-      <w:proofErr w:type="spellStart"/>
-      <w:r>
-        <w:t>Aurum</w:t>
-      </w:r>
-      <w:proofErr w:type="spellEnd"/>
+        <w:t>also used CPRD Aurum</w:t>
+      </w:r>
       <w:r>
         <w:t>, and the code lists could therefore be used without any alterations.</w:t>
       </w:r>
@@ -9598,15 +8484,7 @@
     </w:p>
     <w:p>
       <w:r>
-        <w:t>Code lists prefixed ‘</w:t>
-      </w:r>
-      <w:proofErr w:type="spellStart"/>
-      <w:r>
-        <w:t>muzambi</w:t>
-      </w:r>
-      <w:proofErr w:type="spellEnd"/>
-      <w:r>
-        <w:t>_’ were taken from the following GitHub repository</w:t>
+        <w:t>Code lists prefixed ‘muzambi_’ were taken from the following GitHub repository</w:t>
       </w:r>
       <w:r>
         <w:t xml:space="preserve">: </w:t>
@@ -9663,23 +8541,7 @@
         <w:t xml:space="preserve"> </w:t>
       </w:r>
       <w:r>
-        <w:t xml:space="preserve">The </w:t>
-      </w:r>
-      <w:proofErr w:type="spellStart"/>
-      <w:r>
-        <w:t>codelist</w:t>
-      </w:r>
-      <w:proofErr w:type="spellEnd"/>
-      <w:r>
-        <w:t xml:space="preserve"> was a combined </w:t>
-      </w:r>
-      <w:proofErr w:type="spellStart"/>
-      <w:r>
-        <w:t>codelist</w:t>
-      </w:r>
-      <w:proofErr w:type="spellEnd"/>
-      <w:r>
-        <w:t xml:space="preserve"> for all cholesterol types, which we split into separate codelists for </w:t>
+        <w:t xml:space="preserve">The codelist was a combined codelist for all cholesterol types, which we split into separate codelists for </w:t>
       </w:r>
       <w:r>
         <w:t>HDL, LDL, total cholesterol and cholesterol/HDL ratio.</w:t>
@@ -9713,34 +8575,10 @@
     </w:p>
     <w:p>
       <w:r>
-        <w:t>Code lists prefixed ‘</w:t>
-      </w:r>
-      <w:proofErr w:type="spellStart"/>
-      <w:r>
-        <w:t>uom</w:t>
-      </w:r>
-      <w:proofErr w:type="spellEnd"/>
-      <w:r>
-        <w:t>_’</w:t>
-      </w:r>
-      <w:r>
-        <w:t>, ‘</w:t>
-      </w:r>
-      <w:proofErr w:type="spellStart"/>
-      <w:r>
-        <w:t>height_snomed</w:t>
-      </w:r>
-      <w:proofErr w:type="spellEnd"/>
-      <w:r>
-        <w:t>’ and ‘</w:t>
-      </w:r>
-      <w:proofErr w:type="spellStart"/>
-      <w:r>
-        <w:t>weight_snomed</w:t>
-      </w:r>
-      <w:proofErr w:type="spellEnd"/>
-      <w:r>
-        <w:t>’,</w:t>
+        <w:t>Code lists prefixed ‘uom_’</w:t>
+      </w:r>
+      <w:r>
+        <w:t>, ‘height_snomed’ and ‘weight_snomed’,</w:t>
       </w:r>
       <w:r>
         <w:t xml:space="preserve"> were generated by the research group at University of Manchester.</w:t>
@@ -9775,36 +8613,12 @@
     </w:p>
     <w:p>
       <w:r>
-        <w:t>The postnatal depression code list was created using the CPRD AURUM code browser, searching terms *postnatal depression*, *</w:t>
-      </w:r>
-      <w:proofErr w:type="spellStart"/>
-      <w:r>
-        <w:t>post natal</w:t>
-      </w:r>
-      <w:proofErr w:type="spellEnd"/>
-      <w:r>
-        <w:t xml:space="preserve"> depression*, *postpartum depression*, *</w:t>
-      </w:r>
-      <w:proofErr w:type="spellStart"/>
-      <w:r>
-        <w:t>post partum</w:t>
-      </w:r>
-      <w:proofErr w:type="spellEnd"/>
-      <w:r>
-        <w:t xml:space="preserve"> depression*.</w:t>
-      </w:r>
-    </w:p>
-    <w:p>
-      <w:r>
-        <w:t xml:space="preserve">The pre-eclampsia code lists </w:t>
-      </w:r>
-      <w:proofErr w:type="gramStart"/>
-      <w:r>
-        <w:t>was</w:t>
-      </w:r>
-      <w:proofErr w:type="gramEnd"/>
-      <w:r>
-        <w:t xml:space="preserve"> created</w:t>
+        <w:t>The postnatal depression code list was created using the CPRD AURUM code browser, searching terms *postnatal depression*, *post natal depression*, *postpartum depression*, *post partum depression*.</w:t>
+      </w:r>
+    </w:p>
+    <w:p>
+      <w:r>
+        <w:t>The pre-eclampsia code lists was created</w:t>
       </w:r>
       <w:r>
         <w:t xml:space="preserve"> </w:t>
@@ -9884,15 +8698,7 @@
         <w:t>T</w:t>
       </w:r>
       <w:r>
-        <w:t xml:space="preserve">he mapping for the prescription variables on the Endeavour Health Information Manager to </w:t>
-      </w:r>
-      <w:proofErr w:type="spellStart"/>
-      <w:r>
-        <w:t>prodcodeid’s</w:t>
-      </w:r>
-      <w:proofErr w:type="spellEnd"/>
-      <w:r>
-        <w:t xml:space="preserve"> were imperfect. There </w:t>
+        <w:t xml:space="preserve">he mapping for the prescription variables on the Endeavour Health Information Manager to prodcodeid’s were imperfect. There </w:t>
       </w:r>
       <w:r>
         <w:t>c</w:t>
@@ -9913,15 +8719,7 @@
         <w:t xml:space="preserve"> search the data dictionary </w:t>
       </w:r>
       <w:r>
-        <w:t xml:space="preserve">of the CPRD </w:t>
-      </w:r>
-      <w:proofErr w:type="spellStart"/>
-      <w:r>
-        <w:t>Aurum</w:t>
-      </w:r>
-      <w:proofErr w:type="spellEnd"/>
-      <w:r>
-        <w:t xml:space="preserve"> code browser, and the product dictionary that is provided with the CPRD data. </w:t>
+        <w:t xml:space="preserve">of the CPRD Aurum code browser, and the product dictionary that is provided with the CPRD data. </w:t>
       </w:r>
       <w:r>
         <w:t>Two</w:t>
@@ -9981,15 +8779,7 @@
     </w:p>
     <w:p>
       <w:r>
-        <w:t xml:space="preserve">The search strategy for each variable in the CPRD </w:t>
-      </w:r>
-      <w:proofErr w:type="spellStart"/>
-      <w:r>
-        <w:t>Aurum</w:t>
-      </w:r>
-      <w:proofErr w:type="spellEnd"/>
-      <w:r>
-        <w:t xml:space="preserve"> dictionaries is given below.</w:t>
+        <w:t>The search strategy for each variable in the CPRD Aurum dictionaries is given below.</w:t>
       </w:r>
       <w:r>
         <w:t xml:space="preserve"> </w:t>
@@ -10125,11 +8915,9 @@
       <w:r>
         <w:t xml:space="preserve">, </w:t>
       </w:r>
-      <w:proofErr w:type="spellStart"/>
       <w:r>
         <w:t>Sertindole</w:t>
       </w:r>
-      <w:proofErr w:type="spellEnd"/>
       <w:r>
         <w:rPr>
           <w:b/>
@@ -10222,11 +9010,9 @@
       <w:r>
         <w:t xml:space="preserve">, </w:t>
       </w:r>
-      <w:proofErr w:type="spellStart"/>
       <w:r>
         <w:t>Aviptadil</w:t>
       </w:r>
-      <w:proofErr w:type="spellEnd"/>
       <w:r>
         <w:t>.</w:t>
       </w:r>
@@ -10350,15 +9136,7 @@
         <w:t>.</w:t>
       </w:r>
       <w:r>
-        <w:t xml:space="preserve"> There </w:t>
-      </w:r>
-      <w:proofErr w:type="gramStart"/>
-      <w:r>
-        <w:t>was</w:t>
-      </w:r>
-      <w:proofErr w:type="gramEnd"/>
-      <w:r>
-        <w:t xml:space="preserve"> </w:t>
+        <w:t xml:space="preserve"> There was </w:t>
       </w:r>
       <w:r>
         <w:t>partial mappings specifically for these BNF chapters on the endeavour health information manager, so these were also included to identify anti-hypertensive treatment.</w:t>
@@ -10445,15 +9223,7 @@
         <w:t xml:space="preserve">The code lists obtained through the Endeavour Health Information Manager </w:t>
       </w:r>
       <w:r>
-        <w:t>can be mapped to ICD-</w:t>
-      </w:r>
-      <w:proofErr w:type="gramStart"/>
-      <w:r>
-        <w:t>10,</w:t>
-      </w:r>
-      <w:proofErr w:type="gramEnd"/>
-      <w:r>
-        <w:t xml:space="preserve"> however the mapping is imperfect, and may </w:t>
+        <w:t xml:space="preserve">can be mapped to ICD-10, however the mapping is imperfect, and may </w:t>
       </w:r>
       <w:r>
         <w:t>result in codes that are not wanted</w:t>
@@ -10485,15 +9255,7 @@
         <w:t xml:space="preserve">The </w:t>
       </w:r>
       <w:r>
-        <w:t xml:space="preserve">[Q code group </w:t>
-      </w:r>
-      <w:proofErr w:type="gramStart"/>
-      <w:r>
-        <w:t>Cardiovascular disease</w:t>
-      </w:r>
-      <w:proofErr w:type="gramEnd"/>
-      <w:r>
-        <w:t xml:space="preserve"> (original)] code group was mapped to ICD-10 using the Endeavour Health Information manager. </w:t>
+        <w:t xml:space="preserve">[Q code group Cardiovascular disease (original)] code group was mapped to ICD-10 using the Endeavour Health Information manager. </w:t>
       </w:r>
       <w:r>
         <w:t>A second code list for cardiovascular disease was obtained from the CPRD User Group at the University of Manchester</w:t>
@@ -13905,19 +12667,16 @@
 </file>
 
 <file path=customXml/item1.xml><?xml version="1.0" encoding="utf-8"?>
-<?mso-contentType ?>
-<FormTemplates xmlns="http://schemas.microsoft.com/sharepoint/v3/contenttype/forms">
-  <Display>DocumentLibraryForm</Display>
-  <Edit>DocumentLibraryForm</Edit>
-  <New>DocumentLibraryForm</New>
-</FormTemplates>
+<p:properties xmlns:p="http://schemas.microsoft.com/office/2006/metadata/properties" xmlns:xsi="http://www.w3.org/2001/XMLSchema-instance" xmlns:pc="http://schemas.microsoft.com/office/infopath/2007/PartnerControls">
+  <documentManagement>
+    <lcf76f155ced4ddcb4097134ff3c332f xmlns="4dbcae70-2094-4b7a-826b-7a1e155a0cd1">
+      <Terms xmlns="http://schemas.microsoft.com/office/infopath/2007/PartnerControls"/>
+    </lcf76f155ced4ddcb4097134ff3c332f>
+  </documentManagement>
+</p:properties>
 </file>
 
 <file path=customXml/item2.xml><?xml version="1.0" encoding="utf-8"?>
-<b:Sources xmlns:b="http://schemas.openxmlformats.org/officeDocument/2006/bibliography" xmlns="http://schemas.openxmlformats.org/officeDocument/2006/bibliography" SelectedStyle="\APASixthEditionOfficeOnline.xsl" StyleName="APA" Version="6"/>
-</file>
-
-<file path=customXml/item3.xml><?xml version="1.0" encoding="utf-8"?>
 <ct:contentTypeSchema xmlns:ct="http://schemas.microsoft.com/office/2006/metadata/contentType" xmlns:ma="http://schemas.microsoft.com/office/2006/metadata/properties/metaAttributes" ct:_="" ma:_="" ma:contentTypeName="Document" ma:contentTypeID="0x0101008708679AB01D2E4EB66063A29DDC378B" ma:contentTypeVersion="10" ma:contentTypeDescription="Create a new document." ma:contentTypeScope="" ma:versionID="8c535526586d6dbe876a55787de6e58c">
   <xsd:schema xmlns:xsd="http://www.w3.org/2001/XMLSchema" xmlns:xs="http://www.w3.org/2001/XMLSchema" xmlns:p="http://schemas.microsoft.com/office/2006/metadata/properties" xmlns:ns2="4dbcae70-2094-4b7a-826b-7a1e155a0cd1" targetNamespace="http://schemas.microsoft.com/office/2006/metadata/properties" ma:root="true" ma:fieldsID="52ed35807afa45fa0b0ad6ea2164b33b" ns2:_="">
     <xsd:import namespace="4dbcae70-2094-4b7a-826b-7a1e155a0cd1"/>
@@ -14095,33 +12854,30 @@
 </ct:contentTypeSchema>
 </file>
 
+<file path=customXml/item3.xml><?xml version="1.0" encoding="utf-8"?>
+<b:Sources xmlns:b="http://schemas.openxmlformats.org/officeDocument/2006/bibliography" xmlns="http://schemas.openxmlformats.org/officeDocument/2006/bibliography" SelectedStyle="\APASixthEditionOfficeOnline.xsl" StyleName="APA" Version="6"/>
+</file>
+
 <file path=customXml/item4.xml><?xml version="1.0" encoding="utf-8"?>
-<p:properties xmlns:p="http://schemas.microsoft.com/office/2006/metadata/properties" xmlns:xsi="http://www.w3.org/2001/XMLSchema-instance" xmlns:pc="http://schemas.microsoft.com/office/infopath/2007/PartnerControls">
-  <documentManagement>
-    <lcf76f155ced4ddcb4097134ff3c332f xmlns="4dbcae70-2094-4b7a-826b-7a1e155a0cd1">
-      <Terms xmlns="http://schemas.microsoft.com/office/infopath/2007/PartnerControls"/>
-    </lcf76f155ced4ddcb4097134ff3c332f>
-  </documentManagement>
-</p:properties>
+<?mso-contentType ?>
+<FormTemplates xmlns="http://schemas.microsoft.com/sharepoint/v3/contenttype/forms">
+  <Display>DocumentLibraryForm</Display>
+  <Edit>DocumentLibraryForm</Edit>
+  <New>DocumentLibraryForm</New>
+</FormTemplates>
 </file>
 
 <file path=customXml/itemProps1.xml><?xml version="1.0" encoding="utf-8"?>
-<ds:datastoreItem xmlns:ds="http://schemas.openxmlformats.org/officeDocument/2006/customXml" ds:itemID="{97AAAC69-10BB-441F-B1AC-CBF39E2CD2B6}">
+<ds:datastoreItem xmlns:ds="http://schemas.openxmlformats.org/officeDocument/2006/customXml" ds:itemID="{E32AB8DA-B30C-46F8-B362-0C75E79F3421}">
   <ds:schemaRefs>
-    <ds:schemaRef ds:uri="http://schemas.microsoft.com/sharepoint/v3/contenttype/forms"/>
+    <ds:schemaRef ds:uri="http://schemas.microsoft.com/office/2006/metadata/properties"/>
+    <ds:schemaRef ds:uri="http://schemas.microsoft.com/office/infopath/2007/PartnerControls"/>
+    <ds:schemaRef ds:uri="4dbcae70-2094-4b7a-826b-7a1e155a0cd1"/>
   </ds:schemaRefs>
 </ds:datastoreItem>
 </file>
 
 <file path=customXml/itemProps2.xml><?xml version="1.0" encoding="utf-8"?>
-<ds:datastoreItem xmlns:ds="http://schemas.openxmlformats.org/officeDocument/2006/customXml" ds:itemID="{35CF4C50-10A8-4C01-B874-4ED2089C3B01}">
-  <ds:schemaRefs>
-    <ds:schemaRef ds:uri="http://schemas.openxmlformats.org/officeDocument/2006/bibliography"/>
-  </ds:schemaRefs>
-</ds:datastoreItem>
-</file>
-
-<file path=customXml/itemProps3.xml><?xml version="1.0" encoding="utf-8"?>
 <ds:datastoreItem xmlns:ds="http://schemas.openxmlformats.org/officeDocument/2006/customXml" ds:itemID="{AFD42686-5FB9-4650-B58A-6E966744F413}">
   <ds:schemaRefs>
     <ds:schemaRef ds:uri="http://schemas.microsoft.com/office/2006/metadata/contentType"/>
@@ -14139,12 +12895,18 @@
 </ds:datastoreItem>
 </file>
 
+<file path=customXml/itemProps3.xml><?xml version="1.0" encoding="utf-8"?>
+<ds:datastoreItem xmlns:ds="http://schemas.openxmlformats.org/officeDocument/2006/customXml" ds:itemID="{35CF4C50-10A8-4C01-B874-4ED2089C3B01}">
+  <ds:schemaRefs>
+    <ds:schemaRef ds:uri="http://schemas.openxmlformats.org/officeDocument/2006/bibliography"/>
+  </ds:schemaRefs>
+</ds:datastoreItem>
+</file>
+
 <file path=customXml/itemProps4.xml><?xml version="1.0" encoding="utf-8"?>
-<ds:datastoreItem xmlns:ds="http://schemas.openxmlformats.org/officeDocument/2006/customXml" ds:itemID="{E32AB8DA-B30C-46F8-B362-0C75E79F3421}">
+<ds:datastoreItem xmlns:ds="http://schemas.openxmlformats.org/officeDocument/2006/customXml" ds:itemID="{97AAAC69-10BB-441F-B1AC-CBF39E2CD2B6}">
   <ds:schemaRefs>
-    <ds:schemaRef ds:uri="http://schemas.microsoft.com/office/2006/metadata/properties"/>
-    <ds:schemaRef ds:uri="http://schemas.microsoft.com/office/infopath/2007/PartnerControls"/>
-    <ds:schemaRef ds:uri="4dbcae70-2094-4b7a-826b-7a1e155a0cd1"/>
+    <ds:schemaRef ds:uri="http://schemas.microsoft.com/sharepoint/v3/contenttype/forms"/>
   </ds:schemaRefs>
 </ds:datastoreItem>
 </file>
</xml_diff>